<commit_message>
implemented custom structural directive
Signed-off-by: Ibrian Mihai-Razvan <razvanibrian@gmail.com>
</commit_message>
<xml_diff>
--- a/learned-angular.docx
+++ b/learned-angular.docx
@@ -273,18 +273,16 @@
         <w:spacing w:after="0" w:line="240" w:lineRule="auto"/>
         <w:rPr>
           <w:rFonts w:ascii="Courier New" w:eastAsia="Times New Roman" w:hAnsi="Courier New" w:cs="Courier New"/>
-          <w:color w:val="FFFFFF"/>
-          <w:kern w:val="0"/>
-          <w:sz w:val="21"/>
-          <w:szCs w:val="21"/>
-          <w:lang w:val="en-US"/>
-          <w14:ligatures w14:val="none"/>
-        </w:rPr>
-      </w:pPr>
-      <w:r>
-        <w:rPr>
-          <w:rFonts w:ascii="Courier New" w:eastAsia="Times New Roman" w:hAnsi="Courier New" w:cs="Courier New"/>
-          <w:color w:val="2E95D3"/>
+          <w:kern w:val="0"/>
+          <w:sz w:val="21"/>
+          <w:szCs w:val="21"/>
+          <w:lang w:val="en-US"/>
+          <w14:ligatures w14:val="none"/>
+        </w:rPr>
+      </w:pPr>
+      <w:r>
+        <w:rPr>
+          <w:rFonts w:ascii="Courier New" w:eastAsia="Times New Roman" w:hAnsi="Courier New" w:cs="Courier New"/>
           <w:kern w:val="0"/>
           <w:sz w:val="21"/>
           <w:szCs w:val="21"/>
@@ -297,7 +295,6 @@
       <w:r>
         <w:rPr>
           <w:rFonts w:ascii="Courier New" w:eastAsia="Times New Roman" w:hAnsi="Courier New" w:cs="Courier New"/>
-          <w:color w:val="FFFFFF"/>
           <w:kern w:val="0"/>
           <w:sz w:val="21"/>
           <w:szCs w:val="21"/>
@@ -309,7 +306,6 @@
       <w:r>
         <w:rPr>
           <w:rFonts w:ascii="Courier New" w:eastAsia="Times New Roman" w:hAnsi="Courier New" w:cs="Courier New"/>
-          <w:color w:val="DF3079"/>
           <w:kern w:val="0"/>
           <w:sz w:val="21"/>
           <w:szCs w:val="21"/>
@@ -322,7 +318,6 @@
       <w:r>
         <w:rPr>
           <w:rFonts w:ascii="Courier New" w:eastAsia="Times New Roman" w:hAnsi="Courier New" w:cs="Courier New"/>
-          <w:color w:val="FFFFFF"/>
           <w:kern w:val="0"/>
           <w:sz w:val="21"/>
           <w:szCs w:val="21"/>
@@ -334,7 +329,6 @@
       <w:r>
         <w:rPr>
           <w:rFonts w:ascii="Courier New" w:eastAsia="Times New Roman" w:hAnsi="Courier New" w:cs="Courier New"/>
-          <w:color w:val="2E95D3"/>
           <w:kern w:val="0"/>
           <w:sz w:val="21"/>
           <w:szCs w:val="21"/>
@@ -347,7 +341,6 @@
       <w:r>
         <w:rPr>
           <w:rFonts w:ascii="Courier New" w:eastAsia="Times New Roman" w:hAnsi="Courier New" w:cs="Courier New"/>
-          <w:color w:val="FFFFFF"/>
           <w:kern w:val="0"/>
           <w:sz w:val="21"/>
           <w:szCs w:val="21"/>
@@ -359,7 +352,6 @@
       <w:r>
         <w:rPr>
           <w:rFonts w:ascii="Courier New" w:eastAsia="Times New Roman" w:hAnsi="Courier New" w:cs="Courier New"/>
-          <w:color w:val="00A67D"/>
           <w:kern w:val="0"/>
           <w:sz w:val="21"/>
           <w:szCs w:val="21"/>
@@ -372,7 +364,6 @@
       <w:r>
         <w:rPr>
           <w:rFonts w:ascii="Courier New" w:eastAsia="Times New Roman" w:hAnsi="Courier New" w:cs="Courier New"/>
-          <w:color w:val="FFFFFF"/>
           <w:kern w:val="0"/>
           <w:sz w:val="21"/>
           <w:szCs w:val="21"/>
@@ -387,7 +378,6 @@
         <w:spacing w:after="0" w:line="240" w:lineRule="auto"/>
         <w:rPr>
           <w:rFonts w:ascii="Courier New" w:eastAsia="Times New Roman" w:hAnsi="Courier New" w:cs="Courier New"/>
-          <w:color w:val="FFFFFF"/>
           <w:kern w:val="0"/>
           <w:sz w:val="21"/>
           <w:szCs w:val="21"/>
@@ -401,7 +391,6 @@
         <w:spacing w:after="0" w:line="240" w:lineRule="auto"/>
         <w:rPr>
           <w:rFonts w:ascii="Courier New" w:eastAsia="Times New Roman" w:hAnsi="Courier New" w:cs="Courier New"/>
-          <w:color w:val="FFFFFF"/>
           <w:kern w:val="0"/>
           <w:sz w:val="21"/>
           <w:szCs w:val="21"/>
@@ -424,7 +413,6 @@
       <w:r>
         <w:rPr>
           <w:rFonts w:ascii="Courier New" w:eastAsia="Times New Roman" w:hAnsi="Courier New" w:cs="Courier New"/>
-          <w:color w:val="FFFFFF"/>
           <w:kern w:val="0"/>
           <w:sz w:val="21"/>
           <w:szCs w:val="21"/>
@@ -439,18 +427,16 @@
         <w:spacing w:after="0" w:line="240" w:lineRule="auto"/>
         <w:rPr>
           <w:rFonts w:ascii="Courier New" w:eastAsia="Times New Roman" w:hAnsi="Courier New" w:cs="Courier New"/>
-          <w:color w:val="FFFFFF"/>
-          <w:kern w:val="0"/>
-          <w:sz w:val="21"/>
-          <w:szCs w:val="21"/>
-          <w:lang w:val="en-US"/>
-          <w14:ligatures w14:val="none"/>
-        </w:rPr>
-      </w:pPr>
-      <w:r>
-        <w:rPr>
-          <w:rFonts w:ascii="Courier New" w:eastAsia="Times New Roman" w:hAnsi="Courier New" w:cs="Courier New"/>
-          <w:color w:val="FFFFFF"/>
+          <w:kern w:val="0"/>
+          <w:sz w:val="21"/>
+          <w:szCs w:val="21"/>
+          <w:lang w:val="en-US"/>
+          <w14:ligatures w14:val="none"/>
+        </w:rPr>
+      </w:pPr>
+      <w:r>
+        <w:rPr>
+          <w:rFonts w:ascii="Courier New" w:eastAsia="Times New Roman" w:hAnsi="Courier New" w:cs="Courier New"/>
           <w:kern w:val="0"/>
           <w:sz w:val="21"/>
           <w:szCs w:val="21"/>
@@ -477,18 +463,16 @@
         <w:spacing w:after="0" w:line="240" w:lineRule="auto"/>
         <w:rPr>
           <w:rFonts w:ascii="Courier New" w:eastAsia="Times New Roman" w:hAnsi="Courier New" w:cs="Courier New"/>
-          <w:color w:val="FFFFFF"/>
-          <w:kern w:val="0"/>
-          <w:sz w:val="21"/>
-          <w:szCs w:val="21"/>
-          <w:lang w:val="en-US"/>
-          <w14:ligatures w14:val="none"/>
-        </w:rPr>
-      </w:pPr>
-      <w:r>
-        <w:rPr>
-          <w:rFonts w:ascii="Courier New" w:eastAsia="Times New Roman" w:hAnsi="Courier New" w:cs="Courier New"/>
-          <w:color w:val="FFFFFF"/>
+          <w:kern w:val="0"/>
+          <w:sz w:val="21"/>
+          <w:szCs w:val="21"/>
+          <w:lang w:val="en-US"/>
+          <w14:ligatures w14:val="none"/>
+        </w:rPr>
+      </w:pPr>
+      <w:r>
+        <w:rPr>
+          <w:rFonts w:ascii="Courier New" w:eastAsia="Times New Roman" w:hAnsi="Courier New" w:cs="Courier New"/>
           <w:kern w:val="0"/>
           <w:sz w:val="21"/>
           <w:szCs w:val="21"/>
@@ -500,7 +484,6 @@
       <w:r>
         <w:rPr>
           <w:rFonts w:ascii="Courier New" w:eastAsia="Times New Roman" w:hAnsi="Courier New" w:cs="Courier New"/>
-          <w:color w:val="DF3079"/>
           <w:kern w:val="0"/>
           <w:sz w:val="21"/>
           <w:szCs w:val="21"/>
@@ -513,7 +496,6 @@
       <w:r>
         <w:rPr>
           <w:rFonts w:ascii="Courier New" w:eastAsia="Times New Roman" w:hAnsi="Courier New" w:cs="Courier New"/>
-          <w:color w:val="FFFFFF"/>
           <w:kern w:val="0"/>
           <w:sz w:val="21"/>
           <w:szCs w:val="21"/>
@@ -528,18 +510,16 @@
         <w:spacing w:after="0" w:line="240" w:lineRule="auto"/>
         <w:rPr>
           <w:rFonts w:ascii="Courier New" w:eastAsia="Times New Roman" w:hAnsi="Courier New" w:cs="Courier New"/>
-          <w:color w:val="FFFFFF"/>
-          <w:kern w:val="0"/>
-          <w:sz w:val="21"/>
-          <w:szCs w:val="21"/>
-          <w:lang w:val="en-US"/>
-          <w14:ligatures w14:val="none"/>
-        </w:rPr>
-      </w:pPr>
-      <w:r>
-        <w:rPr>
-          <w:rFonts w:ascii="Courier New" w:eastAsia="Times New Roman" w:hAnsi="Courier New" w:cs="Courier New"/>
-          <w:color w:val="FFFFFF"/>
+          <w:kern w:val="0"/>
+          <w:sz w:val="21"/>
+          <w:szCs w:val="21"/>
+          <w:lang w:val="en-US"/>
+          <w14:ligatures w14:val="none"/>
+        </w:rPr>
+      </w:pPr>
+      <w:r>
+        <w:rPr>
+          <w:rFonts w:ascii="Courier New" w:eastAsia="Times New Roman" w:hAnsi="Courier New" w:cs="Courier New"/>
           <w:kern w:val="0"/>
           <w:sz w:val="21"/>
           <w:szCs w:val="21"/>
@@ -566,18 +546,16 @@
         <w:spacing w:after="0" w:line="240" w:lineRule="auto"/>
         <w:rPr>
           <w:rFonts w:ascii="Courier New" w:eastAsia="Times New Roman" w:hAnsi="Courier New" w:cs="Courier New"/>
-          <w:color w:val="FFFFFF"/>
-          <w:kern w:val="0"/>
-          <w:sz w:val="21"/>
-          <w:szCs w:val="21"/>
-          <w:lang w:val="en-US"/>
-          <w14:ligatures w14:val="none"/>
-        </w:rPr>
-      </w:pPr>
-      <w:r>
-        <w:rPr>
-          <w:rFonts w:ascii="Courier New" w:eastAsia="Times New Roman" w:hAnsi="Courier New" w:cs="Courier New"/>
-          <w:color w:val="FFFFFF"/>
+          <w:kern w:val="0"/>
+          <w:sz w:val="21"/>
+          <w:szCs w:val="21"/>
+          <w:lang w:val="en-US"/>
+          <w14:ligatures w14:val="none"/>
+        </w:rPr>
+      </w:pPr>
+      <w:r>
+        <w:rPr>
+          <w:rFonts w:ascii="Courier New" w:eastAsia="Times New Roman" w:hAnsi="Courier New" w:cs="Courier New"/>
           <w:kern w:val="0"/>
           <w:sz w:val="21"/>
           <w:szCs w:val="21"/>
@@ -589,7 +567,6 @@
       <w:r>
         <w:rPr>
           <w:rFonts w:ascii="Courier New" w:eastAsia="Times New Roman" w:hAnsi="Courier New" w:cs="Courier New"/>
-          <w:color w:val="DF3079"/>
           <w:kern w:val="0"/>
           <w:sz w:val="21"/>
           <w:szCs w:val="21"/>
@@ -602,7 +579,6 @@
       <w:r>
         <w:rPr>
           <w:rFonts w:ascii="Courier New" w:eastAsia="Times New Roman" w:hAnsi="Courier New" w:cs="Courier New"/>
-          <w:color w:val="FFFFFF"/>
           <w:kern w:val="0"/>
           <w:sz w:val="21"/>
           <w:szCs w:val="21"/>
@@ -614,7 +590,6 @@
       <w:r>
         <w:rPr>
           <w:rFonts w:ascii="Courier New" w:eastAsia="Times New Roman" w:hAnsi="Courier New" w:cs="Courier New"/>
-          <w:color w:val="DF3079"/>
           <w:kern w:val="0"/>
           <w:sz w:val="21"/>
           <w:szCs w:val="21"/>
@@ -627,7 +602,6 @@
       <w:r>
         <w:rPr>
           <w:rFonts w:ascii="Courier New" w:eastAsia="Times New Roman" w:hAnsi="Courier New" w:cs="Courier New"/>
-          <w:color w:val="FFFFFF"/>
           <w:kern w:val="0"/>
           <w:sz w:val="21"/>
           <w:szCs w:val="21"/>
@@ -642,18 +616,16 @@
         <w:spacing w:after="0" w:line="240" w:lineRule="auto"/>
         <w:rPr>
           <w:rFonts w:ascii="Courier New" w:eastAsia="Times New Roman" w:hAnsi="Courier New" w:cs="Courier New"/>
-          <w:color w:val="FFFFFF"/>
-          <w:kern w:val="0"/>
-          <w:sz w:val="21"/>
-          <w:szCs w:val="21"/>
-          <w:lang w:val="en-US"/>
-          <w14:ligatures w14:val="none"/>
-        </w:rPr>
-      </w:pPr>
-      <w:r>
-        <w:rPr>
-          <w:rFonts w:ascii="Courier New" w:eastAsia="Times New Roman" w:hAnsi="Courier New" w:cs="Courier New"/>
-          <w:color w:val="FFFFFF"/>
+          <w:kern w:val="0"/>
+          <w:sz w:val="21"/>
+          <w:szCs w:val="21"/>
+          <w:lang w:val="en-US"/>
+          <w14:ligatures w14:val="none"/>
+        </w:rPr>
+      </w:pPr>
+      <w:r>
+        <w:rPr>
+          <w:rFonts w:ascii="Courier New" w:eastAsia="Times New Roman" w:hAnsi="Courier New" w:cs="Courier New"/>
           <w:kern w:val="0"/>
           <w:sz w:val="21"/>
           <w:szCs w:val="21"/>
@@ -665,7 +637,6 @@
       <w:r>
         <w:rPr>
           <w:rFonts w:ascii="Courier New" w:eastAsia="Times New Roman" w:hAnsi="Courier New" w:cs="Courier New"/>
-          <w:color w:val="DF3079"/>
           <w:kern w:val="0"/>
           <w:sz w:val="21"/>
           <w:szCs w:val="21"/>
@@ -678,7 +649,6 @@
       <w:r>
         <w:rPr>
           <w:rFonts w:ascii="Courier New" w:eastAsia="Times New Roman" w:hAnsi="Courier New" w:cs="Courier New"/>
-          <w:color w:val="FFFFFF"/>
           <w:kern w:val="0"/>
           <w:sz w:val="21"/>
           <w:szCs w:val="21"/>
@@ -690,7 +660,6 @@
       <w:r>
         <w:rPr>
           <w:rFonts w:ascii="Courier New" w:eastAsia="Times New Roman" w:hAnsi="Courier New" w:cs="Courier New"/>
-          <w:color w:val="F22C3D"/>
           <w:kern w:val="0"/>
           <w:sz w:val="21"/>
           <w:szCs w:val="21"/>
@@ -703,7 +672,6 @@
       <w:r>
         <w:rPr>
           <w:rFonts w:ascii="Courier New" w:eastAsia="Times New Roman" w:hAnsi="Courier New" w:cs="Courier New"/>
-          <w:color w:val="FFFFFF"/>
           <w:kern w:val="0"/>
           <w:sz w:val="21"/>
           <w:szCs w:val="21"/>
@@ -718,18 +686,16 @@
         <w:spacing w:after="0" w:line="240" w:lineRule="auto"/>
         <w:rPr>
           <w:rFonts w:ascii="Courier New" w:eastAsia="Times New Roman" w:hAnsi="Courier New" w:cs="Courier New"/>
-          <w:color w:val="FFFFFF"/>
-          <w:kern w:val="0"/>
-          <w:sz w:val="21"/>
-          <w:szCs w:val="21"/>
-          <w:lang w:val="en-US"/>
-          <w14:ligatures w14:val="none"/>
-        </w:rPr>
-      </w:pPr>
-      <w:r>
-        <w:rPr>
-          <w:rFonts w:ascii="Courier New" w:eastAsia="Times New Roman" w:hAnsi="Courier New" w:cs="Courier New"/>
-          <w:color w:val="FFFFFF"/>
+          <w:kern w:val="0"/>
+          <w:sz w:val="21"/>
+          <w:szCs w:val="21"/>
+          <w:lang w:val="en-US"/>
+          <w14:ligatures w14:val="none"/>
+        </w:rPr>
+      </w:pPr>
+      <w:r>
+        <w:rPr>
+          <w:rFonts w:ascii="Courier New" w:eastAsia="Times New Roman" w:hAnsi="Courier New" w:cs="Courier New"/>
           <w:kern w:val="0"/>
           <w:sz w:val="21"/>
           <w:szCs w:val="21"/>
@@ -741,7 +707,6 @@
       <w:r>
         <w:rPr>
           <w:rFonts w:ascii="Courier New" w:eastAsia="Times New Roman" w:hAnsi="Courier New" w:cs="Courier New"/>
-          <w:color w:val="DF3079"/>
           <w:kern w:val="0"/>
           <w:sz w:val="21"/>
           <w:szCs w:val="21"/>
@@ -754,7 +719,6 @@
       <w:r>
         <w:rPr>
           <w:rFonts w:ascii="Courier New" w:eastAsia="Times New Roman" w:hAnsi="Courier New" w:cs="Courier New"/>
-          <w:color w:val="FFFFFF"/>
           <w:kern w:val="0"/>
           <w:sz w:val="21"/>
           <w:szCs w:val="21"/>
@@ -766,7 +730,6 @@
       <w:r>
         <w:rPr>
           <w:rFonts w:ascii="Courier New" w:eastAsia="Times New Roman" w:hAnsi="Courier New" w:cs="Courier New"/>
-          <w:color w:val="2E95D3"/>
           <w:kern w:val="0"/>
           <w:sz w:val="21"/>
           <w:szCs w:val="21"/>
@@ -779,7 +742,6 @@
       <w:r>
         <w:rPr>
           <w:rFonts w:ascii="Courier New" w:eastAsia="Times New Roman" w:hAnsi="Courier New" w:cs="Courier New"/>
-          <w:color w:val="FFFFFF"/>
           <w:kern w:val="0"/>
           <w:sz w:val="21"/>
           <w:szCs w:val="21"/>
@@ -794,18 +756,16 @@
         <w:spacing w:after="0" w:line="240" w:lineRule="auto"/>
         <w:rPr>
           <w:rFonts w:ascii="Courier New" w:eastAsia="Times New Roman" w:hAnsi="Courier New" w:cs="Courier New"/>
-          <w:color w:val="FFFFFF"/>
-          <w:kern w:val="0"/>
-          <w:sz w:val="21"/>
-          <w:szCs w:val="21"/>
-          <w:lang w:val="en-US"/>
-          <w14:ligatures w14:val="none"/>
-        </w:rPr>
-      </w:pPr>
-      <w:r>
-        <w:rPr>
-          <w:rFonts w:ascii="Courier New" w:eastAsia="Times New Roman" w:hAnsi="Courier New" w:cs="Courier New"/>
-          <w:color w:val="FFFFFF"/>
+          <w:kern w:val="0"/>
+          <w:sz w:val="21"/>
+          <w:szCs w:val="21"/>
+          <w:lang w:val="en-US"/>
+          <w14:ligatures w14:val="none"/>
+        </w:rPr>
+      </w:pPr>
+      <w:r>
+        <w:rPr>
+          <w:rFonts w:ascii="Courier New" w:eastAsia="Times New Roman" w:hAnsi="Courier New" w:cs="Courier New"/>
           <w:kern w:val="0"/>
           <w:sz w:val="21"/>
           <w:szCs w:val="21"/>
@@ -820,18 +780,16 @@
         <w:spacing w:after="0" w:line="240" w:lineRule="auto"/>
         <w:rPr>
           <w:rFonts w:ascii="Courier New" w:eastAsia="Times New Roman" w:hAnsi="Courier New" w:cs="Courier New"/>
-          <w:color w:val="FFFFFF"/>
-          <w:kern w:val="0"/>
-          <w:sz w:val="21"/>
-          <w:szCs w:val="21"/>
-          <w:lang w:val="en-US"/>
-          <w14:ligatures w14:val="none"/>
-        </w:rPr>
-      </w:pPr>
-      <w:r>
-        <w:rPr>
-          <w:rFonts w:ascii="Courier New" w:eastAsia="Times New Roman" w:hAnsi="Courier New" w:cs="Courier New"/>
-          <w:color w:val="FFFFFF"/>
+          <w:kern w:val="0"/>
+          <w:sz w:val="21"/>
+          <w:szCs w:val="21"/>
+          <w:lang w:val="en-US"/>
+          <w14:ligatures w14:val="none"/>
+        </w:rPr>
+      </w:pPr>
+      <w:r>
+        <w:rPr>
+          <w:rFonts w:ascii="Courier New" w:eastAsia="Times New Roman" w:hAnsi="Courier New" w:cs="Courier New"/>
           <w:kern w:val="0"/>
           <w:sz w:val="21"/>
           <w:szCs w:val="21"/>
@@ -852,7 +810,6 @@
       <w:r>
         <w:rPr>
           <w:rFonts w:ascii="Courier New" w:eastAsia="Times New Roman" w:hAnsi="Courier New" w:cs="Courier New"/>
-          <w:color w:val="2E95D3"/>
           <w:kern w:val="0"/>
           <w:sz w:val="21"/>
           <w:szCs w:val="21"/>
@@ -865,7 +822,6 @@
       <w:r>
         <w:rPr>
           <w:rFonts w:ascii="Courier New" w:eastAsia="Times New Roman" w:hAnsi="Courier New" w:cs="Courier New"/>
-          <w:color w:val="FFFFFF"/>
           <w:kern w:val="0"/>
           <w:sz w:val="21"/>
           <w:szCs w:val="21"/>
@@ -877,7 +833,6 @@
       <w:r>
         <w:rPr>
           <w:rFonts w:ascii="Courier New" w:eastAsia="Times New Roman" w:hAnsi="Courier New" w:cs="Courier New"/>
-          <w:color w:val="2E95D3"/>
           <w:kern w:val="0"/>
           <w:sz w:val="21"/>
           <w:szCs w:val="21"/>
@@ -890,7 +845,6 @@
       <w:r>
         <w:rPr>
           <w:rFonts w:ascii="Courier New" w:eastAsia="Times New Roman" w:hAnsi="Courier New" w:cs="Courier New"/>
-          <w:color w:val="FFFFFF"/>
           <w:kern w:val="0"/>
           <w:sz w:val="21"/>
           <w:szCs w:val="21"/>
@@ -902,7 +856,6 @@
       <w:r>
         <w:rPr>
           <w:rFonts w:ascii="Courier New" w:eastAsia="Times New Roman" w:hAnsi="Courier New" w:cs="Courier New"/>
-          <w:color w:val="F22C3D"/>
           <w:kern w:val="0"/>
           <w:sz w:val="21"/>
           <w:szCs w:val="21"/>
@@ -915,7 +868,6 @@
       <w:r>
         <w:rPr>
           <w:rFonts w:ascii="Courier New" w:eastAsia="Times New Roman" w:hAnsi="Courier New" w:cs="Courier New"/>
-          <w:color w:val="FFFFFF"/>
           <w:kern w:val="0"/>
           <w:sz w:val="21"/>
           <w:szCs w:val="21"/>
@@ -1208,6 +1160,381 @@
         <w:spacing w:after="0" w:line="240" w:lineRule="auto"/>
         <w:rPr>
           <w:rFonts w:ascii="Courier New" w:eastAsia="Times New Roman" w:hAnsi="Courier New" w:cs="Courier New"/>
+          <w:kern w:val="0"/>
+          <w:sz w:val="21"/>
+          <w:szCs w:val="21"/>
+          <w:lang w:val="en-US"/>
+          <w14:ligatures w14:val="none"/>
+        </w:rPr>
+      </w:pPr>
+      <w:r>
+        <w:rPr>
+          <w:rFonts w:ascii="Courier New" w:eastAsia="Times New Roman" w:hAnsi="Courier New" w:cs="Courier New"/>
+          <w:kern w:val="0"/>
+          <w:sz w:val="21"/>
+          <w:szCs w:val="21"/>
+          <w:bdr w:val="single" w:sz="2" w:space="0" w:color="D9D9E3" w:frame="1"/>
+          <w:lang w:val="en-US"/>
+          <w14:ligatures w14:val="none"/>
+        </w:rPr>
+        <w:t>const</w:t>
+      </w:r>
+      <w:r>
+        <w:rPr>
+          <w:rFonts w:ascii="Courier New" w:eastAsia="Times New Roman" w:hAnsi="Courier New" w:cs="Courier New"/>
+          <w:kern w:val="0"/>
+          <w:sz w:val="21"/>
+          <w:szCs w:val="21"/>
+          <w:lang w:val="en-US"/>
+          <w14:ligatures w14:val="none"/>
+        </w:rPr>
+        <w:t xml:space="preserve"> </w:t>
+      </w:r>
+      <w:r>
+        <w:rPr>
+          <w:rFonts w:ascii="Courier New" w:eastAsia="Times New Roman" w:hAnsi="Courier New" w:cs="Courier New"/>
+          <w:kern w:val="0"/>
+          <w:sz w:val="21"/>
+          <w:szCs w:val="21"/>
+          <w:bdr w:val="single" w:sz="2" w:space="0" w:color="D9D9E3" w:frame="1"/>
+          <w:lang w:val="en-US"/>
+          <w14:ligatures w14:val="none"/>
+        </w:rPr>
+        <w:t>routes</w:t>
+      </w:r>
+      <w:r>
+        <w:rPr>
+          <w:rFonts w:ascii="Courier New" w:eastAsia="Times New Roman" w:hAnsi="Courier New" w:cs="Courier New"/>
+          <w:kern w:val="0"/>
+          <w:sz w:val="21"/>
+          <w:szCs w:val="21"/>
+          <w:lang w:val="en-US"/>
+          <w14:ligatures w14:val="none"/>
+        </w:rPr>
+        <w:t xml:space="preserve">: </w:t>
+      </w:r>
+      <w:r>
+        <w:rPr>
+          <w:rFonts w:ascii="Courier New" w:eastAsia="Times New Roman" w:hAnsi="Courier New" w:cs="Courier New"/>
+          <w:kern w:val="0"/>
+          <w:sz w:val="21"/>
+          <w:szCs w:val="21"/>
+          <w:bdr w:val="single" w:sz="2" w:space="0" w:color="D9D9E3" w:frame="1"/>
+          <w:lang w:val="en-US"/>
+          <w14:ligatures w14:val="none"/>
+        </w:rPr>
+        <w:t>Routes</w:t>
+      </w:r>
+      <w:r>
+        <w:rPr>
+          <w:rFonts w:ascii="Courier New" w:eastAsia="Times New Roman" w:hAnsi="Courier New" w:cs="Courier New"/>
+          <w:kern w:val="0"/>
+          <w:sz w:val="21"/>
+          <w:szCs w:val="21"/>
+          <w:lang w:val="en-US"/>
+          <w14:ligatures w14:val="none"/>
+        </w:rPr>
+        <w:t xml:space="preserve"> = [</w:t>
+      </w:r>
+    </w:p>
+    <w:p>
+      <w:pPr>
+        <w:spacing w:after="0" w:line="240" w:lineRule="auto"/>
+        <w:rPr>
+          <w:rFonts w:ascii="Courier New" w:eastAsia="Times New Roman" w:hAnsi="Courier New" w:cs="Courier New"/>
+          <w:kern w:val="0"/>
+          <w:sz w:val="21"/>
+          <w:szCs w:val="21"/>
+          <w:lang w:val="en-US"/>
+          <w14:ligatures w14:val="none"/>
+        </w:rPr>
+      </w:pPr>
+      <w:r>
+        <w:rPr>
+          <w:rFonts w:ascii="Courier New" w:eastAsia="Times New Roman" w:hAnsi="Courier New" w:cs="Courier New"/>
+          <w:kern w:val="0"/>
+          <w:sz w:val="21"/>
+          <w:szCs w:val="21"/>
+          <w:lang w:val="en-US"/>
+          <w14:ligatures w14:val="none"/>
+        </w:rPr>
+        <w:t xml:space="preserve">  {</w:t>
+      </w:r>
+    </w:p>
+    <w:p>
+      <w:pPr>
+        <w:spacing w:after="0" w:line="240" w:lineRule="auto"/>
+        <w:rPr>
+          <w:rFonts w:ascii="Courier New" w:eastAsia="Times New Roman" w:hAnsi="Courier New" w:cs="Courier New"/>
+          <w:kern w:val="0"/>
+          <w:sz w:val="21"/>
+          <w:szCs w:val="21"/>
+          <w:lang w:val="en-US"/>
+          <w14:ligatures w14:val="none"/>
+        </w:rPr>
+      </w:pPr>
+      <w:r>
+        <w:rPr>
+          <w:rFonts w:ascii="Courier New" w:eastAsia="Times New Roman" w:hAnsi="Courier New" w:cs="Courier New"/>
+          <w:kern w:val="0"/>
+          <w:sz w:val="21"/>
+          <w:szCs w:val="21"/>
+          <w:lang w:val="en-US"/>
+          <w14:ligatures w14:val="none"/>
+        </w:rPr>
+        <w:t xml:space="preserve">    </w:t>
+      </w:r>
+      <w:r>
+        <w:rPr>
+          <w:rFonts w:ascii="Courier New" w:eastAsia="Times New Roman" w:hAnsi="Courier New" w:cs="Courier New"/>
+          <w:kern w:val="0"/>
+          <w:sz w:val="21"/>
+          <w:szCs w:val="21"/>
+          <w:bdr w:val="single" w:sz="2" w:space="0" w:color="D9D9E3" w:frame="1"/>
+          <w:lang w:val="en-US"/>
+          <w14:ligatures w14:val="none"/>
+        </w:rPr>
+        <w:t>path</w:t>
+      </w:r>
+      <w:r>
+        <w:rPr>
+          <w:rFonts w:ascii="Courier New" w:eastAsia="Times New Roman" w:hAnsi="Courier New" w:cs="Courier New"/>
+          <w:kern w:val="0"/>
+          <w:sz w:val="21"/>
+          <w:szCs w:val="21"/>
+          <w:lang w:val="en-US"/>
+          <w14:ligatures w14:val="none"/>
+        </w:rPr>
+        <w:t xml:space="preserve">: </w:t>
+      </w:r>
+      <w:r>
+        <w:rPr>
+          <w:rFonts w:ascii="Courier New" w:eastAsia="Times New Roman" w:hAnsi="Courier New" w:cs="Courier New"/>
+          <w:kern w:val="0"/>
+          <w:sz w:val="21"/>
+          <w:szCs w:val="21"/>
+          <w:bdr w:val="single" w:sz="2" w:space="0" w:color="D9D9E3" w:frame="1"/>
+          <w:lang w:val="en-US"/>
+          <w14:ligatures w14:val="none"/>
+        </w:rPr>
+        <w:t>'admin'</w:t>
+      </w:r>
+      <w:r>
+        <w:rPr>
+          <w:rFonts w:ascii="Courier New" w:eastAsia="Times New Roman" w:hAnsi="Courier New" w:cs="Courier New"/>
+          <w:kern w:val="0"/>
+          <w:sz w:val="21"/>
+          <w:szCs w:val="21"/>
+          <w:lang w:val="en-US"/>
+          <w14:ligatures w14:val="none"/>
+        </w:rPr>
+        <w:t>,</w:t>
+      </w:r>
+    </w:p>
+    <w:p>
+      <w:pPr>
+        <w:spacing w:after="0" w:line="240" w:lineRule="auto"/>
+        <w:rPr>
+          <w:rFonts w:ascii="Courier New" w:eastAsia="Times New Roman" w:hAnsi="Courier New" w:cs="Courier New"/>
+          <w:kern w:val="0"/>
+          <w:sz w:val="21"/>
+          <w:szCs w:val="21"/>
+          <w:lang w:val="en-US"/>
+          <w14:ligatures w14:val="none"/>
+        </w:rPr>
+      </w:pPr>
+      <w:r>
+        <w:rPr>
+          <w:rFonts w:ascii="Courier New" w:eastAsia="Times New Roman" w:hAnsi="Courier New" w:cs="Courier New"/>
+          <w:kern w:val="0"/>
+          <w:sz w:val="21"/>
+          <w:szCs w:val="21"/>
+          <w:lang w:val="en-US"/>
+          <w14:ligatures w14:val="none"/>
+        </w:rPr>
+        <w:t xml:space="preserve">    </w:t>
+      </w:r>
+      <w:r>
+        <w:rPr>
+          <w:rFonts w:ascii="Courier New" w:eastAsia="Times New Roman" w:hAnsi="Courier New" w:cs="Courier New"/>
+          <w:kern w:val="0"/>
+          <w:sz w:val="21"/>
+          <w:szCs w:val="21"/>
+          <w:bdr w:val="single" w:sz="2" w:space="0" w:color="D9D9E3" w:frame="1"/>
+          <w:lang w:val="en-US"/>
+          <w14:ligatures w14:val="none"/>
+        </w:rPr>
+        <w:t>component</w:t>
+      </w:r>
+      <w:r>
+        <w:rPr>
+          <w:rFonts w:ascii="Courier New" w:eastAsia="Times New Roman" w:hAnsi="Courier New" w:cs="Courier New"/>
+          <w:kern w:val="0"/>
+          <w:sz w:val="21"/>
+          <w:szCs w:val="21"/>
+          <w:lang w:val="en-US"/>
+          <w14:ligatures w14:val="none"/>
+        </w:rPr>
+        <w:t xml:space="preserve">: </w:t>
+      </w:r>
+      <w:r>
+        <w:rPr>
+          <w:rFonts w:ascii="Courier New" w:eastAsia="Times New Roman" w:hAnsi="Courier New" w:cs="Courier New"/>
+          <w:kern w:val="0"/>
+          <w:sz w:val="21"/>
+          <w:szCs w:val="21"/>
+          <w:bdr w:val="single" w:sz="2" w:space="0" w:color="D9D9E3" w:frame="1"/>
+          <w:lang w:val="en-US"/>
+          <w14:ligatures w14:val="none"/>
+        </w:rPr>
+        <w:t>AdminComponent</w:t>
+      </w:r>
+      <w:r>
+        <w:rPr>
+          <w:rFonts w:ascii="Courier New" w:eastAsia="Times New Roman" w:hAnsi="Courier New" w:cs="Courier New"/>
+          <w:kern w:val="0"/>
+          <w:sz w:val="21"/>
+          <w:szCs w:val="21"/>
+          <w:lang w:val="en-US"/>
+          <w14:ligatures w14:val="none"/>
+        </w:rPr>
+        <w:t>,</w:t>
+      </w:r>
+    </w:p>
+    <w:p>
+      <w:pPr>
+        <w:spacing w:after="0" w:line="240" w:lineRule="auto"/>
+        <w:rPr>
+          <w:rFonts w:ascii="Courier New" w:eastAsia="Times New Roman" w:hAnsi="Courier New" w:cs="Courier New"/>
+          <w:kern w:val="0"/>
+          <w:sz w:val="21"/>
+          <w:szCs w:val="21"/>
+          <w:lang w:val="en-US"/>
+          <w14:ligatures w14:val="none"/>
+        </w:rPr>
+      </w:pPr>
+      <w:r>
+        <w:rPr>
+          <w:rFonts w:ascii="Courier New" w:eastAsia="Times New Roman" w:hAnsi="Courier New" w:cs="Courier New"/>
+          <w:kern w:val="0"/>
+          <w:sz w:val="21"/>
+          <w:szCs w:val="21"/>
+          <w:lang w:val="en-US"/>
+          <w14:ligatures w14:val="none"/>
+        </w:rPr>
+        <w:t xml:space="preserve">    </w:t>
+      </w:r>
+      <w:r>
+        <w:rPr>
+          <w:rFonts w:ascii="Courier New" w:eastAsia="Times New Roman" w:hAnsi="Courier New" w:cs="Courier New"/>
+          <w:kern w:val="0"/>
+          <w:sz w:val="21"/>
+          <w:szCs w:val="21"/>
+          <w:bdr w:val="single" w:sz="2" w:space="0" w:color="D9D9E3" w:frame="1"/>
+          <w:lang w:val="en-US"/>
+          <w14:ligatures w14:val="none"/>
+        </w:rPr>
+        <w:t>canActivate</w:t>
+      </w:r>
+      <w:r>
+        <w:rPr>
+          <w:rFonts w:ascii="Courier New" w:eastAsia="Times New Roman" w:hAnsi="Courier New" w:cs="Courier New"/>
+          <w:kern w:val="0"/>
+          <w:sz w:val="21"/>
+          <w:szCs w:val="21"/>
+          <w:lang w:val="en-US"/>
+          <w14:ligatures w14:val="none"/>
+        </w:rPr>
+        <w:t>: [</w:t>
+      </w:r>
+      <w:r>
+        <w:rPr>
+          <w:rFonts w:ascii="Courier New" w:eastAsia="Times New Roman" w:hAnsi="Courier New" w:cs="Courier New"/>
+          <w:kern w:val="0"/>
+          <w:sz w:val="21"/>
+          <w:szCs w:val="21"/>
+          <w:bdr w:val="single" w:sz="2" w:space="0" w:color="D9D9E3" w:frame="1"/>
+          <w:lang w:val="en-US"/>
+          <w14:ligatures w14:val="none"/>
+        </w:rPr>
+        <w:t>AuthGuard</w:t>
+      </w:r>
+      <w:r>
+        <w:rPr>
+          <w:rFonts w:ascii="Courier New" w:eastAsia="Times New Roman" w:hAnsi="Courier New" w:cs="Courier New"/>
+          <w:kern w:val="0"/>
+          <w:sz w:val="21"/>
+          <w:szCs w:val="21"/>
+          <w:lang w:val="en-US"/>
+          <w14:ligatures w14:val="none"/>
+        </w:rPr>
+        <w:t>]</w:t>
+      </w:r>
+    </w:p>
+    <w:p>
+      <w:pPr>
+        <w:spacing w:after="0" w:line="240" w:lineRule="auto"/>
+        <w:rPr>
+          <w:rFonts w:ascii="Courier New" w:eastAsia="Times New Roman" w:hAnsi="Courier New" w:cs="Courier New"/>
+          <w:kern w:val="0"/>
+          <w:sz w:val="21"/>
+          <w:szCs w:val="21"/>
+          <w:lang w:val="en-US"/>
+          <w14:ligatures w14:val="none"/>
+        </w:rPr>
+      </w:pPr>
+      <w:r>
+        <w:rPr>
+          <w:rFonts w:ascii="Courier New" w:eastAsia="Times New Roman" w:hAnsi="Courier New" w:cs="Courier New"/>
+          <w:kern w:val="0"/>
+          <w:sz w:val="21"/>
+          <w:szCs w:val="21"/>
+          <w:lang w:val="en-US"/>
+          <w14:ligatures w14:val="none"/>
+        </w:rPr>
+        <w:t xml:space="preserve">  },</w:t>
+      </w:r>
+    </w:p>
+    <w:p>
+      <w:pPr>
+        <w:spacing w:after="0" w:line="240" w:lineRule="auto"/>
+        <w:rPr>
+          <w:rFonts w:ascii="Courier New" w:eastAsia="Times New Roman" w:hAnsi="Courier New" w:cs="Courier New"/>
+          <w:kern w:val="0"/>
+          <w:sz w:val="21"/>
+          <w:szCs w:val="21"/>
+          <w:lang w:val="en-US"/>
+          <w14:ligatures w14:val="none"/>
+        </w:rPr>
+      </w:pPr>
+      <w:r>
+        <w:rPr>
+          <w:rFonts w:ascii="Courier New" w:eastAsia="Times New Roman" w:hAnsi="Courier New" w:cs="Courier New"/>
+          <w:kern w:val="0"/>
+          <w:sz w:val="21"/>
+          <w:szCs w:val="21"/>
+          <w:lang w:val="en-US"/>
+          <w14:ligatures w14:val="none"/>
+        </w:rPr>
+        <w:t xml:space="preserve">  </w:t>
+      </w:r>
+      <w:r>
+        <w:rPr>
+          <w:rFonts w:ascii="Courier New" w:eastAsia="Times New Roman" w:hAnsi="Courier New" w:cs="Courier New"/>
+          <w:kern w:val="0"/>
+          <w:sz w:val="21"/>
+          <w:szCs w:val="21"/>
+          <w:bdr w:val="single" w:sz="2" w:space="0" w:color="D9D9E3" w:frame="1"/>
+          <w:lang w:val="en-US"/>
+          <w14:ligatures w14:val="none"/>
+        </w:rPr>
+        <w:t>// Other routes...</w:t>
+      </w:r>
+    </w:p>
+    <w:p>
+      <w:pPr>
+        <w:rPr>
+          <w:rFonts w:ascii="Courier New" w:eastAsia="Times New Roman" w:hAnsi="Courier New" w:cs="Courier New"/>
           <w:color w:val="FFFFFF"/>
           <w:kern w:val="0"/>
           <w:sz w:val="21"/>
@@ -1219,19 +1546,6 @@
       <w:r>
         <w:rPr>
           <w:rFonts w:ascii="Courier New" w:eastAsia="Times New Roman" w:hAnsi="Courier New" w:cs="Courier New"/>
-          <w:color w:val="2E95D3"/>
-          <w:kern w:val="0"/>
-          <w:sz w:val="21"/>
-          <w:szCs w:val="21"/>
-          <w:bdr w:val="single" w:sz="2" w:space="0" w:color="D9D9E3" w:frame="1"/>
-          <w:lang w:val="en-US"/>
-          <w14:ligatures w14:val="none"/>
-        </w:rPr>
-        <w:t>const</w:t>
-      </w:r>
-      <w:r>
-        <w:rPr>
-          <w:rFonts w:ascii="Courier New" w:eastAsia="Times New Roman" w:hAnsi="Courier New" w:cs="Courier New"/>
           <w:color w:val="FFFFFF"/>
           <w:kern w:val="0"/>
           <w:sz w:val="21"/>
@@ -1239,21 +1553,1120 @@
           <w:lang w:val="en-US"/>
           <w14:ligatures w14:val="none"/>
         </w:rPr>
+        <w:t>];</w:t>
+      </w:r>
+    </w:p>
+    <w:p>
+      <w:pPr>
+        <w:rPr>
+          <w:rFonts w:ascii="Arial" w:hAnsi="Arial" w:cs="Arial"/>
+          <w:sz w:val="24"/>
+          <w:szCs w:val="24"/>
+        </w:rPr>
+      </w:pPr>
+      <w:r>
+        <w:rPr>
+          <w:rFonts w:ascii="Arial" w:hAnsi="Arial" w:cs="Arial"/>
+          <w:sz w:val="24"/>
+          <w:szCs w:val="24"/>
+        </w:rPr>
+        <w:t>In the example above, the AuthGuard is specified in the canActivate property of the admin route. This ensures that the AuthGuard is executed before allowing access to the AdminComponent route.</w:t>
+      </w:r>
+    </w:p>
+    <w:p>
+      <w:pPr>
+        <w:rPr>
+          <w:rFonts w:ascii="Arial" w:hAnsi="Arial" w:cs="Arial"/>
+          <w:sz w:val="24"/>
+          <w:szCs w:val="24"/>
+        </w:rPr>
+      </w:pPr>
+      <w:r>
+        <w:rPr>
+          <w:rFonts w:ascii="Arial" w:hAnsi="Arial" w:cs="Arial"/>
+          <w:sz w:val="24"/>
+          <w:szCs w:val="24"/>
+        </w:rPr>
+        <w:t>Guards provide a powerful mechanism to control route access and implement various navigation-related policies in your Angular application.</w:t>
+      </w:r>
+    </w:p>
+    <w:p>
+      <w:pPr>
+        <w:rPr>
+          <w:rFonts w:ascii="Arial" w:hAnsi="Arial" w:cs="Arial"/>
+          <w:sz w:val="24"/>
+          <w:szCs w:val="24"/>
+        </w:rPr>
+      </w:pPr>
+    </w:p>
+    <w:p>
+      <w:pPr>
+        <w:rPr>
+          <w:rFonts w:ascii="Arial" w:hAnsi="Arial" w:cs="Arial"/>
+          <w:sz w:val="24"/>
+          <w:szCs w:val="24"/>
+        </w:rPr>
+      </w:pPr>
+    </w:p>
+    <w:p>
+      <w:pPr>
+        <w:rPr>
+          <w:rFonts w:ascii="Arial" w:hAnsi="Arial" w:cs="Arial"/>
+          <w:sz w:val="24"/>
+          <w:szCs w:val="24"/>
+        </w:rPr>
+      </w:pPr>
+    </w:p>
+    <w:p>
+      <w:pPr>
+        <w:rPr>
+          <w:rFonts w:ascii="Arial" w:hAnsi="Arial" w:cs="Arial"/>
+          <w:sz w:val="24"/>
+          <w:szCs w:val="24"/>
+        </w:rPr>
+      </w:pPr>
+    </w:p>
+    <w:p>
+      <w:pPr>
+        <w:rPr>
+          <w:rFonts w:ascii="Arial" w:hAnsi="Arial" w:cs="Arial"/>
+          <w:sz w:val="24"/>
+          <w:szCs w:val="24"/>
+        </w:rPr>
+      </w:pPr>
+    </w:p>
+    <w:p>
+      <w:pPr>
+        <w:rPr>
+          <w:rFonts w:ascii="Arial" w:hAnsi="Arial" w:cs="Arial"/>
+          <w:sz w:val="24"/>
+          <w:szCs w:val="24"/>
+        </w:rPr>
+      </w:pPr>
+    </w:p>
+    <w:p>
+      <w:pPr>
+        <w:rPr>
+          <w:rFonts w:ascii="Arial" w:hAnsi="Arial" w:cs="Arial"/>
+          <w:sz w:val="24"/>
+          <w:szCs w:val="24"/>
+        </w:rPr>
+      </w:pPr>
+    </w:p>
+    <w:p>
+      <w:pPr>
+        <w:rPr>
+          <w:rFonts w:ascii="Arial" w:hAnsi="Arial" w:cs="Arial"/>
+          <w:sz w:val="24"/>
+          <w:szCs w:val="24"/>
+        </w:rPr>
+      </w:pPr>
+    </w:p>
+    <w:p>
+      <w:pPr>
+        <w:rPr>
+          <w:rFonts w:ascii="Arial" w:hAnsi="Arial" w:cs="Arial"/>
+          <w:sz w:val="24"/>
+          <w:szCs w:val="24"/>
+        </w:rPr>
+      </w:pPr>
+    </w:p>
+    <w:p>
+      <w:pPr>
+        <w:rPr>
+          <w:rFonts w:ascii="Arial" w:hAnsi="Arial" w:cs="Arial"/>
+          <w:sz w:val="24"/>
+          <w:szCs w:val="24"/>
+        </w:rPr>
+      </w:pPr>
+    </w:p>
+    <w:p>
+      <w:pPr>
+        <w:jc w:val="center"/>
+        <w:rPr>
+          <w:rFonts w:ascii="Arial" w:hAnsi="Arial" w:cs="Arial"/>
+          <w:sz w:val="24"/>
+          <w:szCs w:val="24"/>
+        </w:rPr>
+      </w:pPr>
+      <w:r>
+        <w:rPr>
+          <w:rFonts w:ascii="Arial" w:hAnsi="Arial" w:cs="Arial"/>
+          <w:b/>
+          <w:bCs/>
+          <w:sz w:val="24"/>
+          <w:szCs w:val="24"/>
+          <w:u w:val="single"/>
+        </w:rPr>
+        <w:lastRenderedPageBreak/>
+        <w:t>Directives</w:t>
+      </w:r>
+    </w:p>
+    <w:p>
+      <w:pPr>
+        <w:rPr>
+          <w:rFonts w:ascii="Arial" w:hAnsi="Arial" w:cs="Arial"/>
+          <w:sz w:val="24"/>
+          <w:szCs w:val="24"/>
+        </w:rPr>
+      </w:pPr>
+      <w:r>
+        <w:rPr>
+          <w:rFonts w:ascii="Arial" w:hAnsi="Arial" w:cs="Arial"/>
+          <w:sz w:val="24"/>
+          <w:szCs w:val="24"/>
+        </w:rPr>
+        <w:t>In Angular, directives are a way to extend and manipulate the behavior of HTML elements. They allow you to attach custom behaviors to elements, modify their appearance, or manipulate their structure.</w:t>
+      </w:r>
+    </w:p>
+    <w:p>
+      <w:pPr>
+        <w:rPr>
+          <w:rFonts w:ascii="Arial" w:hAnsi="Arial" w:cs="Arial"/>
+          <w:sz w:val="24"/>
+          <w:szCs w:val="24"/>
+        </w:rPr>
+      </w:pPr>
+    </w:p>
+    <w:p>
+      <w:pPr>
+        <w:rPr>
+          <w:rFonts w:ascii="Arial" w:hAnsi="Arial" w:cs="Arial"/>
+          <w:sz w:val="24"/>
+          <w:szCs w:val="24"/>
+        </w:rPr>
+      </w:pPr>
+      <w:r>
+        <w:rPr>
+          <w:rFonts w:ascii="Arial" w:hAnsi="Arial" w:cs="Arial"/>
+          <w:sz w:val="24"/>
+          <w:szCs w:val="24"/>
+        </w:rPr>
+        <w:t>There are three types of directives in Angular:</w:t>
+      </w:r>
+    </w:p>
+    <w:p>
+      <w:pPr>
+        <w:rPr>
+          <w:rFonts w:ascii="Arial" w:hAnsi="Arial" w:cs="Arial"/>
+          <w:sz w:val="24"/>
+          <w:szCs w:val="24"/>
+        </w:rPr>
+      </w:pPr>
+      <w:r>
+        <w:rPr>
+          <w:rFonts w:ascii="Arial" w:hAnsi="Arial" w:cs="Arial"/>
+          <w:sz w:val="24"/>
+          <w:szCs w:val="24"/>
+        </w:rPr>
+        <w:t xml:space="preserve">1. </w:t>
+      </w:r>
+      <w:r>
+        <w:rPr>
+          <w:rFonts w:ascii="Arial" w:hAnsi="Arial" w:cs="Arial"/>
+          <w:b/>
+          <w:bCs/>
+          <w:sz w:val="24"/>
+          <w:szCs w:val="24"/>
+        </w:rPr>
+        <w:t>Component</w:t>
+      </w:r>
+      <w:r>
+        <w:rPr>
+          <w:rFonts w:ascii="Arial" w:hAnsi="Arial" w:cs="Arial"/>
+          <w:sz w:val="24"/>
+          <w:szCs w:val="24"/>
+        </w:rPr>
+        <w:t xml:space="preserve"> Directives: These directives are used to create reusable UI components. They consist of a template and associated logic encapsulated within a class. Component directives are used as custom HTML elements in your application.</w:t>
+      </w:r>
+    </w:p>
+    <w:p>
+      <w:pPr>
+        <w:rPr>
+          <w:rFonts w:ascii="Arial" w:hAnsi="Arial" w:cs="Arial"/>
+          <w:sz w:val="24"/>
+          <w:szCs w:val="24"/>
+        </w:rPr>
+      </w:pPr>
+    </w:p>
+    <w:p>
+      <w:pPr>
+        <w:rPr>
+          <w:rFonts w:ascii="Arial" w:hAnsi="Arial" w:cs="Arial"/>
+          <w:sz w:val="24"/>
+          <w:szCs w:val="24"/>
+        </w:rPr>
+      </w:pPr>
+      <w:r>
+        <w:rPr>
+          <w:rFonts w:ascii="Arial" w:hAnsi="Arial" w:cs="Arial"/>
+          <w:sz w:val="24"/>
+          <w:szCs w:val="24"/>
+        </w:rPr>
+        <w:t xml:space="preserve">2. </w:t>
+      </w:r>
+      <w:r>
+        <w:rPr>
+          <w:rFonts w:ascii="Arial" w:hAnsi="Arial" w:cs="Arial"/>
+          <w:b/>
+          <w:bCs/>
+          <w:sz w:val="24"/>
+          <w:szCs w:val="24"/>
+        </w:rPr>
+        <w:t>Attribute</w:t>
+      </w:r>
+      <w:r>
+        <w:rPr>
+          <w:rFonts w:ascii="Arial" w:hAnsi="Arial" w:cs="Arial"/>
+          <w:sz w:val="24"/>
+          <w:szCs w:val="24"/>
+        </w:rPr>
+        <w:t xml:space="preserve"> Directives: These directives modify the behavior or appearance of an element or component. They are applied as attributes on HTML elements and are used to enhance the existing functionality of elements.</w:t>
+      </w:r>
+    </w:p>
+    <w:p>
+      <w:pPr>
+        <w:rPr>
+          <w:rFonts w:ascii="Arial" w:hAnsi="Arial" w:cs="Arial"/>
+          <w:sz w:val="24"/>
+          <w:szCs w:val="24"/>
+        </w:rPr>
+      </w:pPr>
+    </w:p>
+    <w:p>
+      <w:pPr>
+        <w:rPr>
+          <w:rFonts w:ascii="Arial" w:hAnsi="Arial" w:cs="Arial"/>
+          <w:sz w:val="24"/>
+          <w:szCs w:val="24"/>
+        </w:rPr>
+      </w:pPr>
+      <w:r>
+        <w:rPr>
+          <w:rFonts w:ascii="Arial" w:hAnsi="Arial" w:cs="Arial"/>
+          <w:sz w:val="24"/>
+          <w:szCs w:val="24"/>
+        </w:rPr>
+        <w:t xml:space="preserve">3. </w:t>
+      </w:r>
+      <w:r>
+        <w:rPr>
+          <w:rFonts w:ascii="Arial" w:hAnsi="Arial" w:cs="Arial"/>
+          <w:b/>
+          <w:bCs/>
+          <w:sz w:val="24"/>
+          <w:szCs w:val="24"/>
+        </w:rPr>
+        <w:t>Structural</w:t>
+      </w:r>
+      <w:r>
+        <w:rPr>
+          <w:rFonts w:ascii="Arial" w:hAnsi="Arial" w:cs="Arial"/>
+          <w:sz w:val="24"/>
+          <w:szCs w:val="24"/>
+        </w:rPr>
+        <w:t xml:space="preserve"> Directives: These directives modify the structure of the DOM by adding or removing elements based on certain conditions. They are used to control the rendering and visibility of elements based on conditions or iteratively rendering elements based on collections of data.</w:t>
+      </w:r>
+    </w:p>
+    <w:p>
+      <w:pPr>
+        <w:rPr>
+          <w:rFonts w:ascii="Arial" w:hAnsi="Arial" w:cs="Arial"/>
+          <w:sz w:val="24"/>
+          <w:szCs w:val="24"/>
+        </w:rPr>
+      </w:pPr>
+    </w:p>
+    <w:p>
+      <w:pPr>
+        <w:rPr>
+          <w:rFonts w:ascii="Arial" w:hAnsi="Arial" w:cs="Arial"/>
+          <w:sz w:val="24"/>
+          <w:szCs w:val="24"/>
+        </w:rPr>
+      </w:pPr>
+      <w:r>
+        <w:rPr>
+          <w:rFonts w:ascii="Arial" w:hAnsi="Arial" w:cs="Arial"/>
+          <w:sz w:val="24"/>
+          <w:szCs w:val="24"/>
+        </w:rPr>
+        <w:t>Directives can be created using the `@Directive` decorator in Angular. They can define properties, methods, and lifecycle hooks to interact with the element they are applied to or to perform certain actions during the component's lifecycle.</w:t>
+      </w:r>
+    </w:p>
+    <w:p>
+      <w:pPr>
+        <w:rPr>
+          <w:rFonts w:ascii="Arial" w:hAnsi="Arial" w:cs="Arial"/>
+          <w:sz w:val="24"/>
+          <w:szCs w:val="24"/>
+        </w:rPr>
+      </w:pPr>
+    </w:p>
+    <w:p>
+      <w:pPr>
+        <w:rPr>
+          <w:rFonts w:ascii="Arial" w:hAnsi="Arial" w:cs="Arial"/>
+          <w:sz w:val="24"/>
+          <w:szCs w:val="24"/>
+        </w:rPr>
+      </w:pPr>
+      <w:r>
+        <w:rPr>
+          <w:rFonts w:ascii="Arial" w:hAnsi="Arial" w:cs="Arial"/>
+          <w:sz w:val="24"/>
+          <w:szCs w:val="24"/>
+        </w:rPr>
+        <w:t>To use a directive in your templates, you apply them as attributes to HTML elements using square brackets (`[]`) for attribute directives or with an asterisk (`*`) for structural directives.</w:t>
+      </w:r>
+    </w:p>
+    <w:p>
+      <w:pPr>
+        <w:rPr>
+          <w:rFonts w:ascii="Arial" w:hAnsi="Arial" w:cs="Arial"/>
+          <w:sz w:val="24"/>
+          <w:szCs w:val="24"/>
+        </w:rPr>
+      </w:pPr>
+    </w:p>
+    <w:p>
+      <w:pPr>
+        <w:rPr>
+          <w:rFonts w:ascii="Arial" w:hAnsi="Arial" w:cs="Arial"/>
+          <w:sz w:val="24"/>
+          <w:szCs w:val="24"/>
+        </w:rPr>
+      </w:pPr>
+    </w:p>
+    <w:p>
+      <w:pPr>
+        <w:rPr>
+          <w:rFonts w:ascii="Arial" w:hAnsi="Arial" w:cs="Arial"/>
+          <w:sz w:val="24"/>
+          <w:szCs w:val="24"/>
+        </w:rPr>
+      </w:pPr>
+    </w:p>
+    <w:p>
+      <w:pPr>
+        <w:rPr>
+          <w:rFonts w:ascii="Arial" w:hAnsi="Arial" w:cs="Arial"/>
+          <w:sz w:val="24"/>
+          <w:szCs w:val="24"/>
+        </w:rPr>
+      </w:pPr>
+    </w:p>
+    <w:p>
+      <w:pPr>
+        <w:rPr>
+          <w:rFonts w:ascii="Arial" w:hAnsi="Arial" w:cs="Arial"/>
+          <w:sz w:val="24"/>
+          <w:szCs w:val="24"/>
+        </w:rPr>
+      </w:pPr>
+    </w:p>
+    <w:p>
+      <w:pPr>
+        <w:rPr>
+          <w:rFonts w:ascii="Arial" w:hAnsi="Arial" w:cs="Arial"/>
+          <w:sz w:val="24"/>
+          <w:szCs w:val="24"/>
+        </w:rPr>
+      </w:pPr>
+    </w:p>
+    <w:p>
+      <w:pPr>
+        <w:rPr>
+          <w:rFonts w:ascii="Arial" w:hAnsi="Arial" w:cs="Arial"/>
+          <w:sz w:val="24"/>
+          <w:szCs w:val="24"/>
+        </w:rPr>
+      </w:pPr>
+      <w:r>
+        <w:rPr>
+          <w:rFonts w:ascii="Arial" w:hAnsi="Arial" w:cs="Arial"/>
+          <w:sz w:val="24"/>
+          <w:szCs w:val="24"/>
+        </w:rPr>
+        <w:lastRenderedPageBreak/>
+        <w:t>Here's a basic example of an attribute directive that changes the background color of an element:</w:t>
+      </w:r>
+    </w:p>
+    <w:p>
+      <w:pPr>
+        <w:spacing w:after="0" w:line="240" w:lineRule="auto"/>
+        <w:rPr>
+          <w:rFonts w:ascii="Courier New" w:eastAsia="Times New Roman" w:hAnsi="Courier New" w:cs="Courier New"/>
+          <w:kern w:val="0"/>
+          <w:sz w:val="21"/>
+          <w:szCs w:val="21"/>
+          <w:lang w:val="en-US"/>
+          <w14:ligatures w14:val="none"/>
+        </w:rPr>
+      </w:pPr>
+      <w:r>
+        <w:rPr>
+          <w:rFonts w:ascii="Courier New" w:eastAsia="Times New Roman" w:hAnsi="Courier New" w:cs="Courier New"/>
+          <w:kern w:val="0"/>
+          <w:sz w:val="21"/>
+          <w:szCs w:val="21"/>
+          <w:bdr w:val="single" w:sz="2" w:space="0" w:color="D9D9E3" w:frame="1"/>
+          <w:lang w:val="en-US"/>
+          <w14:ligatures w14:val="none"/>
+        </w:rPr>
+        <w:t>import</w:t>
+      </w:r>
+      <w:r>
+        <w:rPr>
+          <w:rFonts w:ascii="Courier New" w:eastAsia="Times New Roman" w:hAnsi="Courier New" w:cs="Courier New"/>
+          <w:kern w:val="0"/>
+          <w:sz w:val="21"/>
+          <w:szCs w:val="21"/>
+          <w:lang w:val="en-US"/>
+          <w14:ligatures w14:val="none"/>
+        </w:rPr>
+        <w:t xml:space="preserve"> { </w:t>
+      </w:r>
+      <w:r>
+        <w:rPr>
+          <w:rFonts w:ascii="Courier New" w:eastAsia="Times New Roman" w:hAnsi="Courier New" w:cs="Courier New"/>
+          <w:kern w:val="0"/>
+          <w:sz w:val="21"/>
+          <w:szCs w:val="21"/>
+          <w:bdr w:val="single" w:sz="2" w:space="0" w:color="D9D9E3" w:frame="1"/>
+          <w:lang w:val="en-US"/>
+          <w14:ligatures w14:val="none"/>
+        </w:rPr>
+        <w:t>Directive</w:t>
+      </w:r>
+      <w:r>
+        <w:rPr>
+          <w:rFonts w:ascii="Courier New" w:eastAsia="Times New Roman" w:hAnsi="Courier New" w:cs="Courier New"/>
+          <w:kern w:val="0"/>
+          <w:sz w:val="21"/>
+          <w:szCs w:val="21"/>
+          <w:lang w:val="en-US"/>
+          <w14:ligatures w14:val="none"/>
+        </w:rPr>
+        <w:t xml:space="preserve">, </w:t>
+      </w:r>
+      <w:r>
+        <w:rPr>
+          <w:rFonts w:ascii="Courier New" w:eastAsia="Times New Roman" w:hAnsi="Courier New" w:cs="Courier New"/>
+          <w:kern w:val="0"/>
+          <w:sz w:val="21"/>
+          <w:szCs w:val="21"/>
+          <w:bdr w:val="single" w:sz="2" w:space="0" w:color="D9D9E3" w:frame="1"/>
+          <w:lang w:val="en-US"/>
+          <w14:ligatures w14:val="none"/>
+        </w:rPr>
+        <w:t>ElementRef</w:t>
+      </w:r>
+      <w:r>
+        <w:rPr>
+          <w:rFonts w:ascii="Courier New" w:eastAsia="Times New Roman" w:hAnsi="Courier New" w:cs="Courier New"/>
+          <w:kern w:val="0"/>
+          <w:sz w:val="21"/>
+          <w:szCs w:val="21"/>
+          <w:lang w:val="en-US"/>
+          <w14:ligatures w14:val="none"/>
+        </w:rPr>
+        <w:t xml:space="preserve">, </w:t>
+      </w:r>
+      <w:r>
+        <w:rPr>
+          <w:rFonts w:ascii="Courier New" w:eastAsia="Times New Roman" w:hAnsi="Courier New" w:cs="Courier New"/>
+          <w:kern w:val="0"/>
+          <w:sz w:val="21"/>
+          <w:szCs w:val="21"/>
+          <w:bdr w:val="single" w:sz="2" w:space="0" w:color="D9D9E3" w:frame="1"/>
+          <w:lang w:val="en-US"/>
+          <w14:ligatures w14:val="none"/>
+        </w:rPr>
+        <w:t>Renderer2</w:t>
+      </w:r>
+      <w:r>
+        <w:rPr>
+          <w:rFonts w:ascii="Courier New" w:eastAsia="Times New Roman" w:hAnsi="Courier New" w:cs="Courier New"/>
+          <w:kern w:val="0"/>
+          <w:sz w:val="21"/>
+          <w:szCs w:val="21"/>
+          <w:lang w:val="en-US"/>
+          <w14:ligatures w14:val="none"/>
+        </w:rPr>
+        <w:t xml:space="preserve"> } </w:t>
+      </w:r>
+      <w:r>
+        <w:rPr>
+          <w:rFonts w:ascii="Courier New" w:eastAsia="Times New Roman" w:hAnsi="Courier New" w:cs="Courier New"/>
+          <w:kern w:val="0"/>
+          <w:sz w:val="21"/>
+          <w:szCs w:val="21"/>
+          <w:bdr w:val="single" w:sz="2" w:space="0" w:color="D9D9E3" w:frame="1"/>
+          <w:lang w:val="en-US"/>
+          <w14:ligatures w14:val="none"/>
+        </w:rPr>
+        <w:t>from</w:t>
+      </w:r>
+      <w:r>
+        <w:rPr>
+          <w:rFonts w:ascii="Courier New" w:eastAsia="Times New Roman" w:hAnsi="Courier New" w:cs="Courier New"/>
+          <w:kern w:val="0"/>
+          <w:sz w:val="21"/>
+          <w:szCs w:val="21"/>
+          <w:lang w:val="en-US"/>
+          <w14:ligatures w14:val="none"/>
+        </w:rPr>
         <w:t xml:space="preserve"> </w:t>
       </w:r>
       <w:r>
         <w:rPr>
           <w:rFonts w:ascii="Courier New" w:eastAsia="Times New Roman" w:hAnsi="Courier New" w:cs="Courier New"/>
-          <w:color w:val="DF3079"/>
-          <w:kern w:val="0"/>
-          <w:sz w:val="21"/>
-          <w:szCs w:val="21"/>
-          <w:bdr w:val="single" w:sz="2" w:space="0" w:color="D9D9E3" w:frame="1"/>
-          <w:lang w:val="en-US"/>
-          <w14:ligatures w14:val="none"/>
-        </w:rPr>
-        <w:t>routes</w:t>
-      </w:r>
+          <w:kern w:val="0"/>
+          <w:sz w:val="21"/>
+          <w:szCs w:val="21"/>
+          <w:bdr w:val="single" w:sz="2" w:space="0" w:color="D9D9E3" w:frame="1"/>
+          <w:lang w:val="en-US"/>
+          <w14:ligatures w14:val="none"/>
+        </w:rPr>
+        <w:t>'@angular/core'</w:t>
+      </w:r>
+      <w:r>
+        <w:rPr>
+          <w:rFonts w:ascii="Courier New" w:eastAsia="Times New Roman" w:hAnsi="Courier New" w:cs="Courier New"/>
+          <w:kern w:val="0"/>
+          <w:sz w:val="21"/>
+          <w:szCs w:val="21"/>
+          <w:lang w:val="en-US"/>
+          <w14:ligatures w14:val="none"/>
+        </w:rPr>
+        <w:t>;</w:t>
+      </w:r>
+    </w:p>
+    <w:p>
+      <w:pPr>
+        <w:spacing w:after="0" w:line="240" w:lineRule="auto"/>
+        <w:rPr>
+          <w:rFonts w:ascii="Courier New" w:eastAsia="Times New Roman" w:hAnsi="Courier New" w:cs="Courier New"/>
+          <w:kern w:val="0"/>
+          <w:sz w:val="21"/>
+          <w:szCs w:val="21"/>
+          <w:lang w:val="en-US"/>
+          <w14:ligatures w14:val="none"/>
+        </w:rPr>
+      </w:pPr>
+    </w:p>
+    <w:p>
+      <w:pPr>
+        <w:spacing w:after="0" w:line="240" w:lineRule="auto"/>
+        <w:rPr>
+          <w:rFonts w:ascii="Courier New" w:eastAsia="Times New Roman" w:hAnsi="Courier New" w:cs="Courier New"/>
+          <w:kern w:val="0"/>
+          <w:sz w:val="21"/>
+          <w:szCs w:val="21"/>
+          <w:lang w:val="en-US"/>
+          <w14:ligatures w14:val="none"/>
+        </w:rPr>
+      </w:pPr>
+      <w:r>
+        <w:rPr>
+          <w:rFonts w:ascii="Courier New" w:eastAsia="Times New Roman" w:hAnsi="Courier New" w:cs="Courier New"/>
+          <w:kern w:val="0"/>
+          <w:sz w:val="21"/>
+          <w:szCs w:val="21"/>
+          <w:bdr w:val="single" w:sz="2" w:space="0" w:color="D9D9E3" w:frame="1"/>
+          <w:lang w:val="en-US"/>
+          <w14:ligatures w14:val="none"/>
+        </w:rPr>
+        <w:t>@Directive</w:t>
+      </w:r>
+      <w:r>
+        <w:rPr>
+          <w:rFonts w:ascii="Courier New" w:eastAsia="Times New Roman" w:hAnsi="Courier New" w:cs="Courier New"/>
+          <w:kern w:val="0"/>
+          <w:sz w:val="21"/>
+          <w:szCs w:val="21"/>
+          <w:lang w:val="en-US"/>
+          <w14:ligatures w14:val="none"/>
+        </w:rPr>
+        <w:t>({</w:t>
+      </w:r>
+    </w:p>
+    <w:p>
+      <w:pPr>
+        <w:spacing w:after="0" w:line="240" w:lineRule="auto"/>
+        <w:rPr>
+          <w:rFonts w:ascii="Courier New" w:eastAsia="Times New Roman" w:hAnsi="Courier New" w:cs="Courier New"/>
+          <w:kern w:val="0"/>
+          <w:sz w:val="21"/>
+          <w:szCs w:val="21"/>
+          <w:lang w:val="en-US"/>
+          <w14:ligatures w14:val="none"/>
+        </w:rPr>
+      </w:pPr>
+      <w:r>
+        <w:rPr>
+          <w:rFonts w:ascii="Courier New" w:eastAsia="Times New Roman" w:hAnsi="Courier New" w:cs="Courier New"/>
+          <w:kern w:val="0"/>
+          <w:sz w:val="21"/>
+          <w:szCs w:val="21"/>
+          <w:lang w:val="en-US"/>
+          <w14:ligatures w14:val="none"/>
+        </w:rPr>
+        <w:t xml:space="preserve">  </w:t>
+      </w:r>
+      <w:r>
+        <w:rPr>
+          <w:rFonts w:ascii="Courier New" w:eastAsia="Times New Roman" w:hAnsi="Courier New" w:cs="Courier New"/>
+          <w:kern w:val="0"/>
+          <w:sz w:val="21"/>
+          <w:szCs w:val="21"/>
+          <w:bdr w:val="single" w:sz="2" w:space="0" w:color="D9D9E3" w:frame="1"/>
+          <w:lang w:val="en-US"/>
+          <w14:ligatures w14:val="none"/>
+        </w:rPr>
+        <w:t>selector</w:t>
+      </w:r>
+      <w:r>
+        <w:rPr>
+          <w:rFonts w:ascii="Courier New" w:eastAsia="Times New Roman" w:hAnsi="Courier New" w:cs="Courier New"/>
+          <w:kern w:val="0"/>
+          <w:sz w:val="21"/>
+          <w:szCs w:val="21"/>
+          <w:lang w:val="en-US"/>
+          <w14:ligatures w14:val="none"/>
+        </w:rPr>
+        <w:t xml:space="preserve">: </w:t>
+      </w:r>
+      <w:r>
+        <w:rPr>
+          <w:rFonts w:ascii="Courier New" w:eastAsia="Times New Roman" w:hAnsi="Courier New" w:cs="Courier New"/>
+          <w:kern w:val="0"/>
+          <w:sz w:val="21"/>
+          <w:szCs w:val="21"/>
+          <w:bdr w:val="single" w:sz="2" w:space="0" w:color="D9D9E3" w:frame="1"/>
+          <w:lang w:val="en-US"/>
+          <w14:ligatures w14:val="none"/>
+        </w:rPr>
+        <w:t>'[appHighlight]'</w:t>
+      </w:r>
+    </w:p>
+    <w:p>
+      <w:pPr>
+        <w:spacing w:after="0" w:line="240" w:lineRule="auto"/>
+        <w:rPr>
+          <w:rFonts w:ascii="Courier New" w:eastAsia="Times New Roman" w:hAnsi="Courier New" w:cs="Courier New"/>
+          <w:kern w:val="0"/>
+          <w:sz w:val="21"/>
+          <w:szCs w:val="21"/>
+          <w:lang w:val="en-US"/>
+          <w14:ligatures w14:val="none"/>
+        </w:rPr>
+      </w:pPr>
+      <w:r>
+        <w:rPr>
+          <w:rFonts w:ascii="Courier New" w:eastAsia="Times New Roman" w:hAnsi="Courier New" w:cs="Courier New"/>
+          <w:kern w:val="0"/>
+          <w:sz w:val="21"/>
+          <w:szCs w:val="21"/>
+          <w:lang w:val="en-US"/>
+          <w14:ligatures w14:val="none"/>
+        </w:rPr>
+        <w:t>})</w:t>
+      </w:r>
+    </w:p>
+    <w:p>
+      <w:pPr>
+        <w:spacing w:after="0" w:line="240" w:lineRule="auto"/>
+        <w:rPr>
+          <w:rFonts w:ascii="Courier New" w:eastAsia="Times New Roman" w:hAnsi="Courier New" w:cs="Courier New"/>
+          <w:kern w:val="0"/>
+          <w:sz w:val="21"/>
+          <w:szCs w:val="21"/>
+          <w:lang w:val="en-US"/>
+          <w14:ligatures w14:val="none"/>
+        </w:rPr>
+      </w:pPr>
+      <w:r>
+        <w:rPr>
+          <w:rFonts w:ascii="Courier New" w:eastAsia="Times New Roman" w:hAnsi="Courier New" w:cs="Courier New"/>
+          <w:kern w:val="0"/>
+          <w:sz w:val="21"/>
+          <w:szCs w:val="21"/>
+          <w:bdr w:val="single" w:sz="2" w:space="0" w:color="D9D9E3" w:frame="1"/>
+          <w:lang w:val="en-US"/>
+          <w14:ligatures w14:val="none"/>
+        </w:rPr>
+        <w:t>export</w:t>
+      </w:r>
+      <w:r>
+        <w:rPr>
+          <w:rFonts w:ascii="Courier New" w:eastAsia="Times New Roman" w:hAnsi="Courier New" w:cs="Courier New"/>
+          <w:kern w:val="0"/>
+          <w:sz w:val="21"/>
+          <w:szCs w:val="21"/>
+          <w:lang w:val="en-US"/>
+          <w14:ligatures w14:val="none"/>
+        </w:rPr>
+        <w:t xml:space="preserve"> </w:t>
+      </w:r>
+      <w:r>
+        <w:rPr>
+          <w:rFonts w:ascii="Courier New" w:eastAsia="Times New Roman" w:hAnsi="Courier New" w:cs="Courier New"/>
+          <w:kern w:val="0"/>
+          <w:sz w:val="21"/>
+          <w:szCs w:val="21"/>
+          <w:bdr w:val="single" w:sz="2" w:space="0" w:color="D9D9E3" w:frame="1"/>
+          <w:lang w:val="en-US"/>
+          <w14:ligatures w14:val="none"/>
+        </w:rPr>
+        <w:t>class</w:t>
+      </w:r>
+      <w:r>
+        <w:rPr>
+          <w:rFonts w:ascii="Courier New" w:eastAsia="Times New Roman" w:hAnsi="Courier New" w:cs="Courier New"/>
+          <w:kern w:val="0"/>
+          <w:sz w:val="21"/>
+          <w:szCs w:val="21"/>
+          <w:lang w:val="en-US"/>
+          <w14:ligatures w14:val="none"/>
+        </w:rPr>
+        <w:t xml:space="preserve"> </w:t>
+      </w:r>
+      <w:r>
+        <w:rPr>
+          <w:rFonts w:ascii="Courier New" w:eastAsia="Times New Roman" w:hAnsi="Courier New" w:cs="Courier New"/>
+          <w:kern w:val="0"/>
+          <w:sz w:val="21"/>
+          <w:szCs w:val="21"/>
+          <w:bdr w:val="single" w:sz="2" w:space="0" w:color="D9D9E3" w:frame="1"/>
+          <w:lang w:val="en-US"/>
+          <w14:ligatures w14:val="none"/>
+        </w:rPr>
+        <w:t>HighlightDirective</w:t>
+      </w:r>
+      <w:r>
+        <w:rPr>
+          <w:rFonts w:ascii="Courier New" w:eastAsia="Times New Roman" w:hAnsi="Courier New" w:cs="Courier New"/>
+          <w:kern w:val="0"/>
+          <w:sz w:val="21"/>
+          <w:szCs w:val="21"/>
+          <w:lang w:val="en-US"/>
+          <w14:ligatures w14:val="none"/>
+        </w:rPr>
+        <w:t xml:space="preserve"> {</w:t>
+      </w:r>
+    </w:p>
+    <w:p>
+      <w:pPr>
+        <w:spacing w:after="0" w:line="240" w:lineRule="auto"/>
+        <w:rPr>
+          <w:rFonts w:ascii="Courier New" w:eastAsia="Times New Roman" w:hAnsi="Courier New" w:cs="Courier New"/>
+          <w:kern w:val="0"/>
+          <w:sz w:val="21"/>
+          <w:szCs w:val="21"/>
+          <w:lang w:val="en-US"/>
+          <w14:ligatures w14:val="none"/>
+        </w:rPr>
+      </w:pPr>
+      <w:r>
+        <w:rPr>
+          <w:rFonts w:ascii="Courier New" w:eastAsia="Times New Roman" w:hAnsi="Courier New" w:cs="Courier New"/>
+          <w:kern w:val="0"/>
+          <w:sz w:val="21"/>
+          <w:szCs w:val="21"/>
+          <w:lang w:val="en-US"/>
+          <w14:ligatures w14:val="none"/>
+        </w:rPr>
+        <w:t xml:space="preserve">  </w:t>
+      </w:r>
+      <w:r>
+        <w:rPr>
+          <w:rFonts w:ascii="Courier New" w:eastAsia="Times New Roman" w:hAnsi="Courier New" w:cs="Courier New"/>
+          <w:kern w:val="0"/>
+          <w:sz w:val="21"/>
+          <w:szCs w:val="21"/>
+          <w:bdr w:val="single" w:sz="2" w:space="0" w:color="D9D9E3" w:frame="1"/>
+          <w:lang w:val="en-US"/>
+          <w14:ligatures w14:val="none"/>
+        </w:rPr>
+        <w:t>constructor</w:t>
+      </w:r>
+      <w:r>
+        <w:rPr>
+          <w:rFonts w:ascii="Courier New" w:eastAsia="Times New Roman" w:hAnsi="Courier New" w:cs="Courier New"/>
+          <w:kern w:val="0"/>
+          <w:sz w:val="21"/>
+          <w:szCs w:val="21"/>
+          <w:lang w:val="en-US"/>
+          <w14:ligatures w14:val="none"/>
+        </w:rPr>
+        <w:t>(</w:t>
+      </w:r>
+      <w:r>
+        <w:rPr>
+          <w:rFonts w:ascii="Courier New" w:eastAsia="Times New Roman" w:hAnsi="Courier New" w:cs="Courier New"/>
+          <w:kern w:val="0"/>
+          <w:sz w:val="21"/>
+          <w:szCs w:val="21"/>
+          <w:bdr w:val="single" w:sz="2" w:space="0" w:color="D9D9E3" w:frame="1"/>
+          <w:lang w:val="en-US"/>
+          <w14:ligatures w14:val="none"/>
+        </w:rPr>
+        <w:t>private elementRef: ElementRef, private renderer: Renderer2</w:t>
+      </w:r>
+      <w:r>
+        <w:rPr>
+          <w:rFonts w:ascii="Courier New" w:eastAsia="Times New Roman" w:hAnsi="Courier New" w:cs="Courier New"/>
+          <w:kern w:val="0"/>
+          <w:sz w:val="21"/>
+          <w:szCs w:val="21"/>
+          <w:lang w:val="en-US"/>
+          <w14:ligatures w14:val="none"/>
+        </w:rPr>
+        <w:t>) {</w:t>
+      </w:r>
+    </w:p>
+    <w:p>
+      <w:pPr>
+        <w:spacing w:after="0" w:line="240" w:lineRule="auto"/>
+        <w:rPr>
+          <w:rFonts w:ascii="Courier New" w:eastAsia="Times New Roman" w:hAnsi="Courier New" w:cs="Courier New"/>
+          <w:kern w:val="0"/>
+          <w:sz w:val="21"/>
+          <w:szCs w:val="21"/>
+          <w:lang w:val="en-US"/>
+          <w14:ligatures w14:val="none"/>
+        </w:rPr>
+      </w:pPr>
+      <w:r>
+        <w:rPr>
+          <w:rFonts w:ascii="Courier New" w:eastAsia="Times New Roman" w:hAnsi="Courier New" w:cs="Courier New"/>
+          <w:kern w:val="0"/>
+          <w:sz w:val="21"/>
+          <w:szCs w:val="21"/>
+          <w:lang w:val="en-US"/>
+          <w14:ligatures w14:val="none"/>
+        </w:rPr>
+        <w:t xml:space="preserve">    </w:t>
+      </w:r>
+      <w:r>
+        <w:rPr>
+          <w:rFonts w:ascii="Courier New" w:eastAsia="Times New Roman" w:hAnsi="Courier New" w:cs="Courier New"/>
+          <w:kern w:val="0"/>
+          <w:sz w:val="21"/>
+          <w:szCs w:val="21"/>
+          <w:bdr w:val="single" w:sz="2" w:space="0" w:color="D9D9E3" w:frame="1"/>
+          <w:lang w:val="en-US"/>
+          <w14:ligatures w14:val="none"/>
+        </w:rPr>
+        <w:t>this</w:t>
+      </w:r>
+      <w:r>
+        <w:rPr>
+          <w:rFonts w:ascii="Courier New" w:eastAsia="Times New Roman" w:hAnsi="Courier New" w:cs="Courier New"/>
+          <w:kern w:val="0"/>
+          <w:sz w:val="21"/>
+          <w:szCs w:val="21"/>
+          <w:lang w:val="en-US"/>
+          <w14:ligatures w14:val="none"/>
+        </w:rPr>
+        <w:t>.</w:t>
+      </w:r>
+      <w:r>
+        <w:rPr>
+          <w:rFonts w:ascii="Courier New" w:eastAsia="Times New Roman" w:hAnsi="Courier New" w:cs="Courier New"/>
+          <w:kern w:val="0"/>
+          <w:sz w:val="21"/>
+          <w:szCs w:val="21"/>
+          <w:bdr w:val="single" w:sz="2" w:space="0" w:color="D9D9E3" w:frame="1"/>
+          <w:lang w:val="en-US"/>
+          <w14:ligatures w14:val="none"/>
+        </w:rPr>
+        <w:t>renderer</w:t>
+      </w:r>
+      <w:r>
+        <w:rPr>
+          <w:rFonts w:ascii="Courier New" w:eastAsia="Times New Roman" w:hAnsi="Courier New" w:cs="Courier New"/>
+          <w:kern w:val="0"/>
+          <w:sz w:val="21"/>
+          <w:szCs w:val="21"/>
+          <w:lang w:val="en-US"/>
+          <w14:ligatures w14:val="none"/>
+        </w:rPr>
+        <w:t>.</w:t>
+      </w:r>
+      <w:r>
+        <w:rPr>
+          <w:rFonts w:ascii="Courier New" w:eastAsia="Times New Roman" w:hAnsi="Courier New" w:cs="Courier New"/>
+          <w:kern w:val="0"/>
+          <w:sz w:val="21"/>
+          <w:szCs w:val="21"/>
+          <w:bdr w:val="single" w:sz="2" w:space="0" w:color="D9D9E3" w:frame="1"/>
+          <w:lang w:val="en-US"/>
+          <w14:ligatures w14:val="none"/>
+        </w:rPr>
+        <w:t>setStyle</w:t>
+      </w:r>
+      <w:r>
+        <w:rPr>
+          <w:rFonts w:ascii="Courier New" w:eastAsia="Times New Roman" w:hAnsi="Courier New" w:cs="Courier New"/>
+          <w:kern w:val="0"/>
+          <w:sz w:val="21"/>
+          <w:szCs w:val="21"/>
+          <w:lang w:val="en-US"/>
+          <w14:ligatures w14:val="none"/>
+        </w:rPr>
+        <w:t>(</w:t>
+      </w:r>
+      <w:r>
+        <w:rPr>
+          <w:rFonts w:ascii="Courier New" w:eastAsia="Times New Roman" w:hAnsi="Courier New" w:cs="Courier New"/>
+          <w:kern w:val="0"/>
+          <w:sz w:val="21"/>
+          <w:szCs w:val="21"/>
+          <w:bdr w:val="single" w:sz="2" w:space="0" w:color="D9D9E3" w:frame="1"/>
+          <w:lang w:val="en-US"/>
+          <w14:ligatures w14:val="none"/>
+        </w:rPr>
+        <w:t>this</w:t>
+      </w:r>
+      <w:r>
+        <w:rPr>
+          <w:rFonts w:ascii="Courier New" w:eastAsia="Times New Roman" w:hAnsi="Courier New" w:cs="Courier New"/>
+          <w:kern w:val="0"/>
+          <w:sz w:val="21"/>
+          <w:szCs w:val="21"/>
+          <w:lang w:val="en-US"/>
+          <w14:ligatures w14:val="none"/>
+        </w:rPr>
+        <w:t>.</w:t>
+      </w:r>
+      <w:r>
+        <w:rPr>
+          <w:rFonts w:ascii="Courier New" w:eastAsia="Times New Roman" w:hAnsi="Courier New" w:cs="Courier New"/>
+          <w:kern w:val="0"/>
+          <w:sz w:val="21"/>
+          <w:szCs w:val="21"/>
+          <w:bdr w:val="single" w:sz="2" w:space="0" w:color="D9D9E3" w:frame="1"/>
+          <w:lang w:val="en-US"/>
+          <w14:ligatures w14:val="none"/>
+        </w:rPr>
+        <w:t>elementRef</w:t>
+      </w:r>
+      <w:r>
+        <w:rPr>
+          <w:rFonts w:ascii="Courier New" w:eastAsia="Times New Roman" w:hAnsi="Courier New" w:cs="Courier New"/>
+          <w:kern w:val="0"/>
+          <w:sz w:val="21"/>
+          <w:szCs w:val="21"/>
+          <w:lang w:val="en-US"/>
+          <w14:ligatures w14:val="none"/>
+        </w:rPr>
+        <w:t>.</w:t>
+      </w:r>
+      <w:r>
+        <w:rPr>
+          <w:rFonts w:ascii="Courier New" w:eastAsia="Times New Roman" w:hAnsi="Courier New" w:cs="Courier New"/>
+          <w:kern w:val="0"/>
+          <w:sz w:val="21"/>
+          <w:szCs w:val="21"/>
+          <w:bdr w:val="single" w:sz="2" w:space="0" w:color="D9D9E3" w:frame="1"/>
+          <w:lang w:val="en-US"/>
+          <w14:ligatures w14:val="none"/>
+        </w:rPr>
+        <w:t>nativeElement</w:t>
+      </w:r>
+      <w:r>
+        <w:rPr>
+          <w:rFonts w:ascii="Courier New" w:eastAsia="Times New Roman" w:hAnsi="Courier New" w:cs="Courier New"/>
+          <w:kern w:val="0"/>
+          <w:sz w:val="21"/>
+          <w:szCs w:val="21"/>
+          <w:lang w:val="en-US"/>
+          <w14:ligatures w14:val="none"/>
+        </w:rPr>
+        <w:t xml:space="preserve">, </w:t>
+      </w:r>
+      <w:r>
+        <w:rPr>
+          <w:rFonts w:ascii="Courier New" w:eastAsia="Times New Roman" w:hAnsi="Courier New" w:cs="Courier New"/>
+          <w:kern w:val="0"/>
+          <w:sz w:val="21"/>
+          <w:szCs w:val="21"/>
+          <w:bdr w:val="single" w:sz="2" w:space="0" w:color="D9D9E3" w:frame="1"/>
+          <w:lang w:val="en-US"/>
+          <w14:ligatures w14:val="none"/>
+        </w:rPr>
+        <w:t>'background-color'</w:t>
+      </w:r>
+      <w:r>
+        <w:rPr>
+          <w:rFonts w:ascii="Courier New" w:eastAsia="Times New Roman" w:hAnsi="Courier New" w:cs="Courier New"/>
+          <w:kern w:val="0"/>
+          <w:sz w:val="21"/>
+          <w:szCs w:val="21"/>
+          <w:lang w:val="en-US"/>
+          <w14:ligatures w14:val="none"/>
+        </w:rPr>
+        <w:t xml:space="preserve">, </w:t>
+      </w:r>
+      <w:r>
+        <w:rPr>
+          <w:rFonts w:ascii="Courier New" w:eastAsia="Times New Roman" w:hAnsi="Courier New" w:cs="Courier New"/>
+          <w:kern w:val="0"/>
+          <w:sz w:val="21"/>
+          <w:szCs w:val="21"/>
+          <w:bdr w:val="single" w:sz="2" w:space="0" w:color="D9D9E3" w:frame="1"/>
+          <w:lang w:val="en-US"/>
+          <w14:ligatures w14:val="none"/>
+        </w:rPr>
+        <w:t>'yellow'</w:t>
+      </w:r>
+      <w:r>
+        <w:rPr>
+          <w:rFonts w:ascii="Courier New" w:eastAsia="Times New Roman" w:hAnsi="Courier New" w:cs="Courier New"/>
+          <w:kern w:val="0"/>
+          <w:sz w:val="21"/>
+          <w:szCs w:val="21"/>
+          <w:lang w:val="en-US"/>
+          <w14:ligatures w14:val="none"/>
+        </w:rPr>
+        <w:t>);</w:t>
+      </w:r>
+    </w:p>
+    <w:p>
+      <w:pPr>
+        <w:spacing w:after="0" w:line="240" w:lineRule="auto"/>
+        <w:rPr>
+          <w:rFonts w:ascii="Courier New" w:eastAsia="Times New Roman" w:hAnsi="Courier New" w:cs="Courier New"/>
+          <w:kern w:val="0"/>
+          <w:sz w:val="21"/>
+          <w:szCs w:val="21"/>
+          <w:lang w:val="en-US"/>
+          <w14:ligatures w14:val="none"/>
+        </w:rPr>
+      </w:pPr>
+      <w:r>
+        <w:rPr>
+          <w:rFonts w:ascii="Courier New" w:eastAsia="Times New Roman" w:hAnsi="Courier New" w:cs="Courier New"/>
+          <w:kern w:val="0"/>
+          <w:sz w:val="21"/>
+          <w:szCs w:val="21"/>
+          <w:lang w:val="en-US"/>
+          <w14:ligatures w14:val="none"/>
+        </w:rPr>
+        <w:t xml:space="preserve">  }</w:t>
+      </w:r>
+    </w:p>
+    <w:p>
+      <w:pPr>
+        <w:rPr>
+          <w:rFonts w:ascii="Arial" w:hAnsi="Arial" w:cs="Arial"/>
+          <w:sz w:val="24"/>
+          <w:szCs w:val="24"/>
+        </w:rPr>
+      </w:pPr>
       <w:r>
         <w:rPr>
           <w:rFonts w:ascii="Courier New" w:eastAsia="Times New Roman" w:hAnsi="Courier New" w:cs="Courier New"/>
@@ -1264,32 +2677,331 @@
           <w:lang w:val="en-US"/>
           <w14:ligatures w14:val="none"/>
         </w:rPr>
-        <w:t xml:space="preserve">: </w:t>
-      </w:r>
-      <w:r>
-        <w:rPr>
-          <w:rFonts w:ascii="Courier New" w:eastAsia="Times New Roman" w:hAnsi="Courier New" w:cs="Courier New"/>
-          <w:color w:val="F22C3D"/>
-          <w:kern w:val="0"/>
-          <w:sz w:val="21"/>
-          <w:szCs w:val="21"/>
-          <w:bdr w:val="single" w:sz="2" w:space="0" w:color="D9D9E3" w:frame="1"/>
-          <w:lang w:val="en-US"/>
-          <w14:ligatures w14:val="none"/>
-        </w:rPr>
-        <w:t>Routes</w:t>
-      </w:r>
-      <w:r>
-        <w:rPr>
-          <w:rFonts w:ascii="Courier New" w:eastAsia="Times New Roman" w:hAnsi="Courier New" w:cs="Courier New"/>
-          <w:color w:val="FFFFFF"/>
-          <w:kern w:val="0"/>
-          <w:sz w:val="21"/>
-          <w:szCs w:val="21"/>
-          <w:lang w:val="en-US"/>
-          <w14:ligatures w14:val="none"/>
-        </w:rPr>
-        <w:t xml:space="preserve"> = [</w:t>
+        <w:t>}</w:t>
+      </w:r>
+    </w:p>
+    <w:p>
+      <w:pPr>
+        <w:rPr>
+          <w:rFonts w:ascii="Arial" w:hAnsi="Arial" w:cs="Arial"/>
+          <w:sz w:val="24"/>
+          <w:szCs w:val="24"/>
+        </w:rPr>
+      </w:pPr>
+      <w:r>
+        <w:rPr>
+          <w:rFonts w:ascii="Arial" w:hAnsi="Arial" w:cs="Arial"/>
+          <w:sz w:val="24"/>
+          <w:szCs w:val="24"/>
+        </w:rPr>
+        <w:t>In the above example, the `HighlightDirective` is an attribute directive that applies a yellow background color to any element it is applied to using the `Renderer2` API.</w:t>
+      </w:r>
+    </w:p>
+    <w:p>
+      <w:pPr>
+        <w:rPr>
+          <w:rFonts w:ascii="Arial" w:hAnsi="Arial" w:cs="Arial"/>
+          <w:sz w:val="24"/>
+          <w:szCs w:val="24"/>
+        </w:rPr>
+      </w:pPr>
+      <w:r>
+        <w:rPr>
+          <w:rFonts w:ascii="Arial" w:hAnsi="Arial" w:cs="Arial"/>
+          <w:sz w:val="24"/>
+          <w:szCs w:val="24"/>
+        </w:rPr>
+        <w:t>You can then use the `appHighlight` directive in your HTML like this:</w:t>
+      </w:r>
+    </w:p>
+    <w:p>
+      <w:pPr>
+        <w:rPr>
+          <w:rFonts w:ascii="Arial" w:hAnsi="Arial" w:cs="Arial"/>
+          <w:sz w:val="24"/>
+          <w:szCs w:val="24"/>
+        </w:rPr>
+      </w:pPr>
+    </w:p>
+    <w:p>
+      <w:pPr>
+        <w:rPr>
+          <w:rFonts w:ascii="Arial" w:hAnsi="Arial" w:cs="Arial"/>
+          <w:sz w:val="24"/>
+          <w:szCs w:val="24"/>
+        </w:rPr>
+      </w:pPr>
+      <w:r>
+        <w:rPr>
+          <w:rStyle w:val="hljs-tag"/>
+          <w:rFonts w:ascii="Courier New" w:hAnsi="Courier New" w:cs="Courier New"/>
+          <w:sz w:val="21"/>
+          <w:szCs w:val="21"/>
+          <w:bdr w:val="single" w:sz="2" w:space="0" w:color="D9D9E3" w:frame="1"/>
+        </w:rPr>
+        <w:t>&lt;</w:t>
+      </w:r>
+      <w:r>
+        <w:rPr>
+          <w:rStyle w:val="hljs-name"/>
+          <w:rFonts w:ascii="Courier New" w:hAnsi="Courier New" w:cs="Courier New"/>
+          <w:sz w:val="21"/>
+          <w:szCs w:val="21"/>
+          <w:bdr w:val="single" w:sz="2" w:space="0" w:color="D9D9E3" w:frame="1"/>
+        </w:rPr>
+        <w:t>p</w:t>
+      </w:r>
+      <w:r>
+        <w:rPr>
+          <w:rStyle w:val="hljs-tag"/>
+          <w:rFonts w:ascii="Courier New" w:hAnsi="Courier New" w:cs="Courier New"/>
+          <w:sz w:val="21"/>
+          <w:szCs w:val="21"/>
+          <w:bdr w:val="single" w:sz="2" w:space="0" w:color="D9D9E3" w:frame="1"/>
+        </w:rPr>
+        <w:t xml:space="preserve"> </w:t>
+      </w:r>
+      <w:r>
+        <w:rPr>
+          <w:rStyle w:val="hljs-attr"/>
+          <w:rFonts w:ascii="Courier New" w:hAnsi="Courier New" w:cs="Courier New"/>
+          <w:sz w:val="21"/>
+          <w:szCs w:val="21"/>
+          <w:bdr w:val="single" w:sz="2" w:space="0" w:color="D9D9E3" w:frame="1"/>
+        </w:rPr>
+        <w:t>appHighlight</w:t>
+      </w:r>
+      <w:r>
+        <w:rPr>
+          <w:rStyle w:val="hljs-tag"/>
+          <w:rFonts w:ascii="Courier New" w:hAnsi="Courier New" w:cs="Courier New"/>
+          <w:sz w:val="21"/>
+          <w:szCs w:val="21"/>
+          <w:bdr w:val="single" w:sz="2" w:space="0" w:color="D9D9E3" w:frame="1"/>
+        </w:rPr>
+        <w:t>&gt;</w:t>
+      </w:r>
+      <w:r>
+        <w:rPr>
+          <w:rFonts w:ascii="Courier New" w:hAnsi="Courier New" w:cs="Courier New"/>
+          <w:sz w:val="21"/>
+          <w:szCs w:val="21"/>
+        </w:rPr>
+        <w:t>Highlighted Text</w:t>
+      </w:r>
+      <w:r>
+        <w:rPr>
+          <w:rStyle w:val="hljs-tag"/>
+          <w:rFonts w:ascii="Courier New" w:hAnsi="Courier New" w:cs="Courier New"/>
+          <w:sz w:val="21"/>
+          <w:szCs w:val="21"/>
+          <w:bdr w:val="single" w:sz="2" w:space="0" w:color="D9D9E3" w:frame="1"/>
+        </w:rPr>
+        <w:t>&lt;/</w:t>
+      </w:r>
+      <w:r>
+        <w:rPr>
+          <w:rStyle w:val="hljs-name"/>
+          <w:rFonts w:ascii="Courier New" w:hAnsi="Courier New" w:cs="Courier New"/>
+          <w:sz w:val="21"/>
+          <w:szCs w:val="21"/>
+          <w:bdr w:val="single" w:sz="2" w:space="0" w:color="D9D9E3" w:frame="1"/>
+        </w:rPr>
+        <w:t>p</w:t>
+      </w:r>
+      <w:r>
+        <w:rPr>
+          <w:rStyle w:val="hljs-tag"/>
+          <w:rFonts w:ascii="Courier New" w:hAnsi="Courier New" w:cs="Courier New"/>
+          <w:sz w:val="21"/>
+          <w:szCs w:val="21"/>
+          <w:bdr w:val="single" w:sz="2" w:space="0" w:color="D9D9E3" w:frame="1"/>
+        </w:rPr>
+        <w:t>&gt;</w:t>
+      </w:r>
+    </w:p>
+    <w:p>
+      <w:pPr>
+        <w:rPr>
+          <w:rFonts w:ascii="Arial" w:hAnsi="Arial" w:cs="Arial"/>
+          <w:sz w:val="24"/>
+          <w:szCs w:val="24"/>
+        </w:rPr>
+      </w:pPr>
+    </w:p>
+    <w:p>
+      <w:pPr>
+        <w:rPr>
+          <w:rFonts w:ascii="Arial" w:hAnsi="Arial" w:cs="Arial"/>
+          <w:sz w:val="24"/>
+          <w:szCs w:val="24"/>
+        </w:rPr>
+      </w:pPr>
+      <w:r>
+        <w:rPr>
+          <w:rFonts w:ascii="Arial" w:hAnsi="Arial" w:cs="Arial"/>
+          <w:sz w:val="24"/>
+          <w:szCs w:val="24"/>
+        </w:rPr>
+        <w:t>This would result in the `&lt;p&gt;` element having a yellow background color applied to it.</w:t>
+      </w:r>
+    </w:p>
+    <w:p>
+      <w:pPr>
+        <w:rPr>
+          <w:rFonts w:ascii="Arial" w:hAnsi="Arial" w:cs="Arial"/>
+          <w:sz w:val="24"/>
+          <w:szCs w:val="24"/>
+        </w:rPr>
+      </w:pPr>
+      <w:r>
+        <w:rPr>
+          <w:rFonts w:ascii="Arial" w:hAnsi="Arial" w:cs="Arial"/>
+          <w:sz w:val="24"/>
+          <w:szCs w:val="24"/>
+        </w:rPr>
+        <w:t>Overall, directives in Angular provide a powerful way to extend and customize the behavior and appearance of HTML elements and components in your application.</w:t>
+      </w:r>
+    </w:p>
+    <w:p>
+      <w:pPr>
+        <w:rPr>
+          <w:rFonts w:ascii="Arial" w:hAnsi="Arial" w:cs="Arial"/>
+          <w:sz w:val="24"/>
+          <w:szCs w:val="24"/>
+        </w:rPr>
+      </w:pPr>
+    </w:p>
+    <w:p>
+      <w:pPr>
+        <w:jc w:val="center"/>
+        <w:rPr>
+          <w:rFonts w:ascii="Arial" w:hAnsi="Arial" w:cs="Arial"/>
+          <w:b/>
+          <w:bCs/>
+          <w:sz w:val="24"/>
+          <w:szCs w:val="24"/>
+          <w:u w:val="single"/>
+        </w:rPr>
+      </w:pPr>
+      <w:r>
+        <w:rPr>
+          <w:rFonts w:ascii="Arial" w:hAnsi="Arial" w:cs="Arial"/>
+          <w:b/>
+          <w:bCs/>
+          <w:sz w:val="24"/>
+          <w:szCs w:val="24"/>
+          <w:u w:val="single"/>
+        </w:rPr>
+        <w:t>The *</w:t>
+      </w:r>
+      <w:r>
+        <w:rPr>
+          <w:rFonts w:ascii="Arial" w:hAnsi="Arial" w:cs="Arial"/>
+          <w:b/>
+          <w:bCs/>
+          <w:sz w:val="24"/>
+          <w:szCs w:val="24"/>
+          <w:u w:val="single"/>
+        </w:rPr>
+        <w:t xml:space="preserve"> </w:t>
+      </w:r>
+      <w:r>
+        <w:rPr>
+          <w:rFonts w:ascii="Arial" w:hAnsi="Arial" w:cs="Arial"/>
+          <w:b/>
+          <w:bCs/>
+          <w:sz w:val="24"/>
+          <w:szCs w:val="24"/>
+          <w:u w:val="single"/>
+        </w:rPr>
+        <w:t xml:space="preserve">syntax </w:t>
+      </w:r>
+      <w:r>
+        <w:rPr>
+          <w:rFonts w:ascii="Arial" w:hAnsi="Arial" w:cs="Arial"/>
+          <w:b/>
+          <w:bCs/>
+          <w:sz w:val="24"/>
+          <w:szCs w:val="24"/>
+          <w:u w:val="single"/>
+        </w:rPr>
+        <w:t xml:space="preserve"> </w:t>
+      </w:r>
+    </w:p>
+    <w:p>
+      <w:pPr>
+        <w:rPr>
+          <w:rFonts w:ascii="Arial" w:hAnsi="Arial" w:cs="Arial"/>
+          <w:sz w:val="24"/>
+          <w:szCs w:val="24"/>
+        </w:rPr>
+      </w:pPr>
+      <w:r>
+        <w:rPr>
+          <w:rFonts w:ascii="Arial" w:hAnsi="Arial" w:cs="Arial"/>
+          <w:sz w:val="24"/>
+          <w:szCs w:val="24"/>
+        </w:rPr>
+        <w:t>The `*` syntax is a shorthand way of writing a structural directive. When you use the `*` syntax with a directive selector, such as `*appHasRole`, Angular automatically expands it into a `&lt;ng-template&gt;` element with the directive applied.</w:t>
+      </w:r>
+    </w:p>
+    <w:p>
+      <w:pPr>
+        <w:rPr>
+          <w:rFonts w:ascii="Arial" w:hAnsi="Arial" w:cs="Arial"/>
+          <w:sz w:val="24"/>
+          <w:szCs w:val="24"/>
+        </w:rPr>
+      </w:pPr>
+    </w:p>
+    <w:p>
+      <w:pPr>
+        <w:rPr>
+          <w:rFonts w:ascii="Arial" w:hAnsi="Arial" w:cs="Arial"/>
+          <w:sz w:val="24"/>
+          <w:szCs w:val="24"/>
+        </w:rPr>
+      </w:pPr>
+      <w:r>
+        <w:rPr>
+          <w:rFonts w:ascii="Arial" w:hAnsi="Arial" w:cs="Arial"/>
+          <w:sz w:val="24"/>
+          <w:szCs w:val="24"/>
+        </w:rPr>
+        <w:t>`</w:t>
+      </w:r>
+      <w:r>
+        <w:rPr>
+          <w:rFonts w:ascii="Arial" w:hAnsi="Arial" w:cs="Arial"/>
+          <w:sz w:val="24"/>
+          <w:szCs w:val="24"/>
+        </w:rPr>
+        <w:t xml:space="preserve">&lt;h1 </w:t>
+      </w:r>
+      <w:r>
+        <w:rPr>
+          <w:rFonts w:ascii="Arial" w:hAnsi="Arial" w:cs="Arial"/>
+          <w:sz w:val="24"/>
+          <w:szCs w:val="24"/>
+        </w:rPr>
+        <w:t>*appHasRole="'hr'"`</w:t>
+      </w:r>
+      <w:r>
+        <w:rPr>
+          <w:rFonts w:ascii="Arial" w:hAnsi="Arial" w:cs="Arial"/>
+          <w:sz w:val="24"/>
+          <w:szCs w:val="24"/>
+        </w:rPr>
+        <w:t>&gt;HRTEST&lt;/h1&gt;</w:t>
+      </w:r>
+      <w:r>
+        <w:rPr>
+          <w:rFonts w:ascii="Arial" w:hAnsi="Arial" w:cs="Arial"/>
+          <w:sz w:val="24"/>
+          <w:szCs w:val="24"/>
+        </w:rPr>
+        <w:t xml:space="preserve"> directive is expanded into:</w:t>
       </w:r>
     </w:p>
     <w:p>
@@ -1297,25 +3009,24 @@
         <w:spacing w:after="0" w:line="240" w:lineRule="auto"/>
         <w:rPr>
           <w:rFonts w:ascii="Courier New" w:eastAsia="Times New Roman" w:hAnsi="Courier New" w:cs="Courier New"/>
-          <w:color w:val="FFFFFF"/>
-          <w:kern w:val="0"/>
-          <w:sz w:val="21"/>
-          <w:szCs w:val="21"/>
-          <w:lang w:val="en-US"/>
-          <w14:ligatures w14:val="none"/>
-        </w:rPr>
-      </w:pPr>
-      <w:r>
-        <w:rPr>
-          <w:rFonts w:ascii="Courier New" w:eastAsia="Times New Roman" w:hAnsi="Courier New" w:cs="Courier New"/>
-          <w:color w:val="FFFFFF"/>
-          <w:kern w:val="0"/>
-          <w:sz w:val="21"/>
-          <w:szCs w:val="21"/>
-          <w:lang w:val="en-US"/>
-          <w14:ligatures w14:val="none"/>
-        </w:rPr>
-        <w:t xml:space="preserve">  {</w:t>
+          <w:kern w:val="0"/>
+          <w:sz w:val="21"/>
+          <w:szCs w:val="21"/>
+          <w:lang w:val="en-US"/>
+          <w14:ligatures w14:val="none"/>
+        </w:rPr>
+      </w:pPr>
+      <w:r>
+        <w:rPr>
+          <w:rFonts w:ascii="Courier New" w:eastAsia="Times New Roman" w:hAnsi="Courier New" w:cs="Courier New"/>
+          <w:kern w:val="0"/>
+          <w:sz w:val="21"/>
+          <w:szCs w:val="21"/>
+          <w:bdr w:val="single" w:sz="2" w:space="0" w:color="D9D9E3" w:frame="1"/>
+          <w:lang w:val="en-US"/>
+          <w14:ligatures w14:val="none"/>
+        </w:rPr>
+        <w:t>&lt;ng-template [appHasRole]="'hr'"&gt;</w:t>
       </w:r>
     </w:p>
     <w:p>
@@ -1323,272 +3034,16 @@
         <w:spacing w:after="0" w:line="240" w:lineRule="auto"/>
         <w:rPr>
           <w:rFonts w:ascii="Courier New" w:eastAsia="Times New Roman" w:hAnsi="Courier New" w:cs="Courier New"/>
-          <w:color w:val="FFFFFF"/>
-          <w:kern w:val="0"/>
-          <w:sz w:val="21"/>
-          <w:szCs w:val="21"/>
-          <w:lang w:val="en-US"/>
-          <w14:ligatures w14:val="none"/>
-        </w:rPr>
-      </w:pPr>
-      <w:r>
-        <w:rPr>
-          <w:rFonts w:ascii="Courier New" w:eastAsia="Times New Roman" w:hAnsi="Courier New" w:cs="Courier New"/>
-          <w:color w:val="FFFFFF"/>
-          <w:kern w:val="0"/>
-          <w:sz w:val="21"/>
-          <w:szCs w:val="21"/>
-          <w:lang w:val="en-US"/>
-          <w14:ligatures w14:val="none"/>
-        </w:rPr>
-        <w:t xml:space="preserve">    </w:t>
-      </w:r>
-      <w:r>
-        <w:rPr>
-          <w:rFonts w:ascii="Courier New" w:eastAsia="Times New Roman" w:hAnsi="Courier New" w:cs="Courier New"/>
-          <w:color w:val="DF3079"/>
-          <w:kern w:val="0"/>
-          <w:sz w:val="21"/>
-          <w:szCs w:val="21"/>
-          <w:bdr w:val="single" w:sz="2" w:space="0" w:color="D9D9E3" w:frame="1"/>
-          <w:lang w:val="en-US"/>
-          <w14:ligatures w14:val="none"/>
-        </w:rPr>
-        <w:t>path</w:t>
-      </w:r>
-      <w:r>
-        <w:rPr>
-          <w:rFonts w:ascii="Courier New" w:eastAsia="Times New Roman" w:hAnsi="Courier New" w:cs="Courier New"/>
-          <w:color w:val="FFFFFF"/>
-          <w:kern w:val="0"/>
-          <w:sz w:val="21"/>
-          <w:szCs w:val="21"/>
-          <w:lang w:val="en-US"/>
-          <w14:ligatures w14:val="none"/>
-        </w:rPr>
-        <w:t xml:space="preserve">: </w:t>
-      </w:r>
-      <w:r>
-        <w:rPr>
-          <w:rFonts w:ascii="Courier New" w:eastAsia="Times New Roman" w:hAnsi="Courier New" w:cs="Courier New"/>
-          <w:color w:val="00A67D"/>
-          <w:kern w:val="0"/>
-          <w:sz w:val="21"/>
-          <w:szCs w:val="21"/>
-          <w:bdr w:val="single" w:sz="2" w:space="0" w:color="D9D9E3" w:frame="1"/>
-          <w:lang w:val="en-US"/>
-          <w14:ligatures w14:val="none"/>
-        </w:rPr>
-        <w:t>'admin'</w:t>
-      </w:r>
-      <w:r>
-        <w:rPr>
-          <w:rFonts w:ascii="Courier New" w:eastAsia="Times New Roman" w:hAnsi="Courier New" w:cs="Courier New"/>
-          <w:color w:val="FFFFFF"/>
-          <w:kern w:val="0"/>
-          <w:sz w:val="21"/>
-          <w:szCs w:val="21"/>
-          <w:lang w:val="en-US"/>
-          <w14:ligatures w14:val="none"/>
-        </w:rPr>
-        <w:t>,</w:t>
-      </w:r>
-    </w:p>
-    <w:p>
-      <w:pPr>
-        <w:spacing w:after="0" w:line="240" w:lineRule="auto"/>
-        <w:rPr>
-          <w:rFonts w:ascii="Courier New" w:eastAsia="Times New Roman" w:hAnsi="Courier New" w:cs="Courier New"/>
-          <w:color w:val="FFFFFF"/>
-          <w:kern w:val="0"/>
-          <w:sz w:val="21"/>
-          <w:szCs w:val="21"/>
-          <w:lang w:val="en-US"/>
-          <w14:ligatures w14:val="none"/>
-        </w:rPr>
-      </w:pPr>
-      <w:r>
-        <w:rPr>
-          <w:rFonts w:ascii="Courier New" w:eastAsia="Times New Roman" w:hAnsi="Courier New" w:cs="Courier New"/>
-          <w:color w:val="FFFFFF"/>
-          <w:kern w:val="0"/>
-          <w:sz w:val="21"/>
-          <w:szCs w:val="21"/>
-          <w:lang w:val="en-US"/>
-          <w14:ligatures w14:val="none"/>
-        </w:rPr>
-        <w:t xml:space="preserve">    </w:t>
-      </w:r>
-      <w:r>
-        <w:rPr>
-          <w:rFonts w:ascii="Courier New" w:eastAsia="Times New Roman" w:hAnsi="Courier New" w:cs="Courier New"/>
-          <w:color w:val="DF3079"/>
-          <w:kern w:val="0"/>
-          <w:sz w:val="21"/>
-          <w:szCs w:val="21"/>
-          <w:bdr w:val="single" w:sz="2" w:space="0" w:color="D9D9E3" w:frame="1"/>
-          <w:lang w:val="en-US"/>
-          <w14:ligatures w14:val="none"/>
-        </w:rPr>
-        <w:t>component</w:t>
-      </w:r>
-      <w:r>
-        <w:rPr>
-          <w:rFonts w:ascii="Courier New" w:eastAsia="Times New Roman" w:hAnsi="Courier New" w:cs="Courier New"/>
-          <w:color w:val="FFFFFF"/>
-          <w:kern w:val="0"/>
-          <w:sz w:val="21"/>
-          <w:szCs w:val="21"/>
-          <w:lang w:val="en-US"/>
-          <w14:ligatures w14:val="none"/>
-        </w:rPr>
-        <w:t xml:space="preserve">: </w:t>
-      </w:r>
-      <w:r>
-        <w:rPr>
-          <w:rFonts w:ascii="Courier New" w:eastAsia="Times New Roman" w:hAnsi="Courier New" w:cs="Courier New"/>
-          <w:color w:val="F22C3D"/>
-          <w:kern w:val="0"/>
-          <w:sz w:val="21"/>
-          <w:szCs w:val="21"/>
-          <w:bdr w:val="single" w:sz="2" w:space="0" w:color="D9D9E3" w:frame="1"/>
-          <w:lang w:val="en-US"/>
-          <w14:ligatures w14:val="none"/>
-        </w:rPr>
-        <w:t>AdminComponent</w:t>
-      </w:r>
-      <w:r>
-        <w:rPr>
-          <w:rFonts w:ascii="Courier New" w:eastAsia="Times New Roman" w:hAnsi="Courier New" w:cs="Courier New"/>
-          <w:color w:val="FFFFFF"/>
-          <w:kern w:val="0"/>
-          <w:sz w:val="21"/>
-          <w:szCs w:val="21"/>
-          <w:lang w:val="en-US"/>
-          <w14:ligatures w14:val="none"/>
-        </w:rPr>
-        <w:t>,</w:t>
-      </w:r>
-    </w:p>
-    <w:p>
-      <w:pPr>
-        <w:spacing w:after="0" w:line="240" w:lineRule="auto"/>
-        <w:rPr>
-          <w:rFonts w:ascii="Courier New" w:eastAsia="Times New Roman" w:hAnsi="Courier New" w:cs="Courier New"/>
-          <w:color w:val="FFFFFF"/>
-          <w:kern w:val="0"/>
-          <w:sz w:val="21"/>
-          <w:szCs w:val="21"/>
-          <w:lang w:val="en-US"/>
-          <w14:ligatures w14:val="none"/>
-        </w:rPr>
-      </w:pPr>
-      <w:r>
-        <w:rPr>
-          <w:rFonts w:ascii="Courier New" w:eastAsia="Times New Roman" w:hAnsi="Courier New" w:cs="Courier New"/>
-          <w:color w:val="FFFFFF"/>
-          <w:kern w:val="0"/>
-          <w:sz w:val="21"/>
-          <w:szCs w:val="21"/>
-          <w:lang w:val="en-US"/>
-          <w14:ligatures w14:val="none"/>
-        </w:rPr>
-        <w:t xml:space="preserve">    </w:t>
-      </w:r>
-      <w:r>
-        <w:rPr>
-          <w:rFonts w:ascii="Courier New" w:eastAsia="Times New Roman" w:hAnsi="Courier New" w:cs="Courier New"/>
-          <w:color w:val="DF3079"/>
-          <w:kern w:val="0"/>
-          <w:sz w:val="21"/>
-          <w:szCs w:val="21"/>
-          <w:bdr w:val="single" w:sz="2" w:space="0" w:color="D9D9E3" w:frame="1"/>
-          <w:lang w:val="en-US"/>
-          <w14:ligatures w14:val="none"/>
-        </w:rPr>
-        <w:t>canActivate</w:t>
-      </w:r>
-      <w:r>
-        <w:rPr>
-          <w:rFonts w:ascii="Courier New" w:eastAsia="Times New Roman" w:hAnsi="Courier New" w:cs="Courier New"/>
-          <w:color w:val="FFFFFF"/>
-          <w:kern w:val="0"/>
-          <w:sz w:val="21"/>
-          <w:szCs w:val="21"/>
-          <w:lang w:val="en-US"/>
-          <w14:ligatures w14:val="none"/>
-        </w:rPr>
-        <w:t>: [</w:t>
-      </w:r>
-      <w:r>
-        <w:rPr>
-          <w:rFonts w:ascii="Courier New" w:eastAsia="Times New Roman" w:hAnsi="Courier New" w:cs="Courier New"/>
-          <w:color w:val="F22C3D"/>
-          <w:kern w:val="0"/>
-          <w:sz w:val="21"/>
-          <w:szCs w:val="21"/>
-          <w:bdr w:val="single" w:sz="2" w:space="0" w:color="D9D9E3" w:frame="1"/>
-          <w:lang w:val="en-US"/>
-          <w14:ligatures w14:val="none"/>
-        </w:rPr>
-        <w:t>AuthGuard</w:t>
-      </w:r>
-      <w:r>
-        <w:rPr>
-          <w:rFonts w:ascii="Courier New" w:eastAsia="Times New Roman" w:hAnsi="Courier New" w:cs="Courier New"/>
-          <w:color w:val="FFFFFF"/>
-          <w:kern w:val="0"/>
-          <w:sz w:val="21"/>
-          <w:szCs w:val="21"/>
-          <w:lang w:val="en-US"/>
-          <w14:ligatures w14:val="none"/>
-        </w:rPr>
-        <w:t>]</w:t>
-      </w:r>
-    </w:p>
-    <w:p>
-      <w:pPr>
-        <w:spacing w:after="0" w:line="240" w:lineRule="auto"/>
-        <w:rPr>
-          <w:rFonts w:ascii="Courier New" w:eastAsia="Times New Roman" w:hAnsi="Courier New" w:cs="Courier New"/>
-          <w:color w:val="FFFFFF"/>
-          <w:kern w:val="0"/>
-          <w:sz w:val="21"/>
-          <w:szCs w:val="21"/>
-          <w:lang w:val="en-US"/>
-          <w14:ligatures w14:val="none"/>
-        </w:rPr>
-      </w:pPr>
-      <w:r>
-        <w:rPr>
-          <w:rFonts w:ascii="Courier New" w:eastAsia="Times New Roman" w:hAnsi="Courier New" w:cs="Courier New"/>
-          <w:color w:val="FFFFFF"/>
-          <w:kern w:val="0"/>
-          <w:sz w:val="21"/>
-          <w:szCs w:val="21"/>
-          <w:lang w:val="en-US"/>
-          <w14:ligatures w14:val="none"/>
-        </w:rPr>
-        <w:t xml:space="preserve">  },</w:t>
-      </w:r>
-    </w:p>
-    <w:p>
-      <w:pPr>
-        <w:spacing w:after="0" w:line="240" w:lineRule="auto"/>
-        <w:rPr>
-          <w:rFonts w:ascii="Courier New" w:eastAsia="Times New Roman" w:hAnsi="Courier New" w:cs="Courier New"/>
-          <w:color w:val="FFFFFF"/>
-          <w:kern w:val="0"/>
-          <w:sz w:val="21"/>
-          <w:szCs w:val="21"/>
-          <w:lang w:val="en-US"/>
-          <w14:ligatures w14:val="none"/>
-        </w:rPr>
-      </w:pPr>
-      <w:r>
-        <w:rPr>
-          <w:rFonts w:ascii="Courier New" w:eastAsia="Times New Roman" w:hAnsi="Courier New" w:cs="Courier New"/>
-          <w:color w:val="FFFFFF"/>
+          <w:kern w:val="0"/>
+          <w:sz w:val="21"/>
+          <w:szCs w:val="21"/>
+          <w:lang w:val="en-US"/>
+          <w14:ligatures w14:val="none"/>
+        </w:rPr>
+      </w:pPr>
+      <w:r>
+        <w:rPr>
+          <w:rFonts w:ascii="Courier New" w:eastAsia="Times New Roman" w:hAnsi="Courier New" w:cs="Courier New"/>
           <w:kern w:val="0"/>
           <w:sz w:val="21"/>
           <w:szCs w:val="21"/>
@@ -1607,66 +3062,138 @@
           <w:lang w:val="en-US"/>
           <w14:ligatures w14:val="none"/>
         </w:rPr>
-        <w:t>// Other routes...</w:t>
-      </w:r>
-    </w:p>
-    <w:p>
-      <w:pPr>
-        <w:rPr>
-          <w:rFonts w:ascii="Courier New" w:eastAsia="Times New Roman" w:hAnsi="Courier New" w:cs="Courier New"/>
-          <w:color w:val="FFFFFF"/>
-          <w:kern w:val="0"/>
-          <w:sz w:val="21"/>
-          <w:szCs w:val="21"/>
-          <w:lang w:val="en-US"/>
-          <w14:ligatures w14:val="none"/>
-        </w:rPr>
-      </w:pPr>
-      <w:r>
-        <w:rPr>
-          <w:rFonts w:ascii="Courier New" w:eastAsia="Times New Roman" w:hAnsi="Courier New" w:cs="Courier New"/>
-          <w:color w:val="FFFFFF"/>
-          <w:kern w:val="0"/>
-          <w:sz w:val="21"/>
-          <w:szCs w:val="21"/>
-          <w:lang w:val="en-US"/>
-          <w14:ligatures w14:val="none"/>
-        </w:rPr>
-        <w:t>];</w:t>
-      </w:r>
-    </w:p>
-    <w:p>
-      <w:pPr>
-        <w:rPr>
-          <w:rFonts w:ascii="Arial" w:hAnsi="Arial" w:cs="Arial"/>
-          <w:sz w:val="24"/>
-          <w:szCs w:val="24"/>
-        </w:rPr>
-      </w:pPr>
-      <w:r>
-        <w:rPr>
-          <w:rFonts w:ascii="Arial" w:hAnsi="Arial" w:cs="Arial"/>
-          <w:sz w:val="24"/>
-          <w:szCs w:val="24"/>
-        </w:rPr>
-        <w:t>In the example above, the AuthGuard is specified in the canActivate property of the admin route. This ensures that the AuthGuard is executed before allowing access to the AdminComponent route.</w:t>
-      </w:r>
-    </w:p>
-    <w:p>
-      <w:pPr>
-        <w:rPr>
-          <w:rFonts w:ascii="Arial" w:hAnsi="Arial" w:cs="Arial"/>
-          <w:sz w:val="24"/>
-          <w:szCs w:val="24"/>
-        </w:rPr>
-      </w:pPr>
-      <w:r>
-        <w:rPr>
-          <w:rFonts w:ascii="Arial" w:hAnsi="Arial" w:cs="Arial"/>
-          <w:sz w:val="24"/>
-          <w:szCs w:val="24"/>
-        </w:rPr>
-        <w:t>Guards provide a powerful mechanism to control route access and implement various navigation-related policies in your Angular application.</w:t>
+        <w:t>&lt;h1&gt;</w:t>
+      </w:r>
+      <w:r>
+        <w:rPr>
+          <w:rFonts w:ascii="Courier New" w:eastAsia="Times New Roman" w:hAnsi="Courier New" w:cs="Courier New"/>
+          <w:kern w:val="0"/>
+          <w:sz w:val="21"/>
+          <w:szCs w:val="21"/>
+          <w:lang w:val="en-US"/>
+          <w14:ligatures w14:val="none"/>
+        </w:rPr>
+        <w:t>HRTEST</w:t>
+      </w:r>
+      <w:r>
+        <w:rPr>
+          <w:rFonts w:ascii="Courier New" w:eastAsia="Times New Roman" w:hAnsi="Courier New" w:cs="Courier New"/>
+          <w:kern w:val="0"/>
+          <w:sz w:val="21"/>
+          <w:szCs w:val="21"/>
+          <w:bdr w:val="single" w:sz="2" w:space="0" w:color="D9D9E3" w:frame="1"/>
+          <w:lang w:val="en-US"/>
+          <w14:ligatures w14:val="none"/>
+        </w:rPr>
+        <w:t>&lt;/h1&gt;</w:t>
+      </w:r>
+    </w:p>
+    <w:p>
+      <w:pPr>
+        <w:rPr>
+          <w:rFonts w:ascii="Arial" w:hAnsi="Arial" w:cs="Arial"/>
+          <w:sz w:val="24"/>
+          <w:szCs w:val="24"/>
+        </w:rPr>
+      </w:pPr>
+      <w:r>
+        <w:rPr>
+          <w:rFonts w:ascii="Courier New" w:eastAsia="Times New Roman" w:hAnsi="Courier New" w:cs="Courier New"/>
+          <w:kern w:val="0"/>
+          <w:sz w:val="21"/>
+          <w:szCs w:val="21"/>
+          <w:bdr w:val="single" w:sz="2" w:space="0" w:color="D9D9E3" w:frame="1"/>
+          <w:lang w:val="en-US"/>
+          <w14:ligatures w14:val="none"/>
+        </w:rPr>
+        <w:t>&lt;/ng-template&gt;</w:t>
+      </w:r>
+    </w:p>
+    <w:p>
+      <w:pPr>
+        <w:rPr>
+          <w:rFonts w:ascii="Arial" w:hAnsi="Arial" w:cs="Arial"/>
+          <w:sz w:val="24"/>
+          <w:szCs w:val="24"/>
+        </w:rPr>
+      </w:pPr>
+    </w:p>
+    <w:p>
+      <w:pPr>
+        <w:rPr>
+          <w:rFonts w:ascii="Arial" w:hAnsi="Arial" w:cs="Arial"/>
+          <w:sz w:val="24"/>
+          <w:szCs w:val="24"/>
+        </w:rPr>
+      </w:pPr>
+      <w:r>
+        <w:rPr>
+          <w:rFonts w:ascii="Arial" w:hAnsi="Arial" w:cs="Arial"/>
+          <w:sz w:val="24"/>
+          <w:szCs w:val="24"/>
+        </w:rPr>
+        <w:t>The `appHasRole` directive is applied to the `&lt;ng-template&gt;` element, and the `&lt;h1&gt;` element becomes its content.</w:t>
+      </w:r>
+    </w:p>
+    <w:p>
+      <w:pPr>
+        <w:rPr>
+          <w:rFonts w:ascii="Arial" w:hAnsi="Arial" w:cs="Arial"/>
+          <w:sz w:val="24"/>
+          <w:szCs w:val="24"/>
+        </w:rPr>
+      </w:pPr>
+      <w:r>
+        <w:rPr>
+          <w:rFonts w:ascii="Arial" w:hAnsi="Arial" w:cs="Arial"/>
+          <w:sz w:val="24"/>
+          <w:szCs w:val="24"/>
+        </w:rPr>
+        <w:lastRenderedPageBreak/>
+        <w:t>The role of the `*` syntax is to indicate that the directive is a structural directive and to trigger the expansion of the directive into the corresponding `&lt;ng-template&gt;` element.</w:t>
+      </w:r>
+    </w:p>
+    <w:p>
+      <w:pPr>
+        <w:rPr>
+          <w:rFonts w:ascii="Arial" w:hAnsi="Arial" w:cs="Arial"/>
+          <w:sz w:val="24"/>
+          <w:szCs w:val="24"/>
+        </w:rPr>
+      </w:pPr>
+    </w:p>
+    <w:p>
+      <w:pPr>
+        <w:rPr>
+          <w:rFonts w:ascii="Arial" w:hAnsi="Arial" w:cs="Arial"/>
+          <w:sz w:val="24"/>
+          <w:szCs w:val="24"/>
+        </w:rPr>
+      </w:pPr>
+      <w:r>
+        <w:rPr>
+          <w:rFonts w:ascii="Arial" w:hAnsi="Arial" w:cs="Arial"/>
+          <w:sz w:val="24"/>
+          <w:szCs w:val="24"/>
+        </w:rPr>
+        <w:t>By using the `*` syntax, you can apply structural directives to HTML elements in a more concise and readable way. It makes the code easier to understand and maintain by clearly indicating that the directive has a structural effect on the DOM.</w:t>
+      </w:r>
+    </w:p>
+    <w:p>
+      <w:pPr>
+        <w:rPr>
+          <w:rFonts w:ascii="Arial" w:hAnsi="Arial" w:cs="Arial"/>
+          <w:sz w:val="24"/>
+          <w:szCs w:val="24"/>
+        </w:rPr>
+      </w:pPr>
+      <w:r>
+        <w:rPr>
+          <w:rFonts w:ascii="Arial" w:hAnsi="Arial" w:cs="Arial"/>
+          <w:sz w:val="24"/>
+          <w:szCs w:val="24"/>
+        </w:rPr>
+        <w:t>It signals that the directive has a structural effect on the DOM and triggers the expansion of the directive into a &lt;ng-template&gt; element.</w:t>
       </w:r>
     </w:p>
     <w:p>
@@ -2582,6 +4109,26 @@
       <w:contextualSpacing/>
     </w:pPr>
   </w:style>
+  <w:style w:type="character" w:customStyle="1" w:styleId="hljs-tag">
+    <w:name w:val="hljs-tag"/>
+    <w:basedOn w:val="DefaultParagraphFont"/>
+    <w:rsid w:val="00B43CBE"/>
+  </w:style>
+  <w:style w:type="character" w:customStyle="1" w:styleId="hljs-name">
+    <w:name w:val="hljs-name"/>
+    <w:basedOn w:val="DefaultParagraphFont"/>
+    <w:rsid w:val="00B43CBE"/>
+  </w:style>
+  <w:style w:type="character" w:customStyle="1" w:styleId="hljs-params">
+    <w:name w:val="hljs-params"/>
+    <w:basedOn w:val="DefaultParagraphFont"/>
+    <w:rsid w:val="00580612"/>
+  </w:style>
+  <w:style w:type="character" w:customStyle="1" w:styleId="hljs-property">
+    <w:name w:val="hljs-property"/>
+    <w:basedOn w:val="DefaultParagraphFont"/>
+    <w:rsid w:val="00580612"/>
+  </w:style>
 </w:styles>
 </file>
 

</xml_diff>